<commit_message>
Worked on amended offense dialog - working but needs finalization.
</commit_message>
<xml_diff>
--- a/Saved/21TRC04330_Judgment Entry.docx
+++ b/Saved/21TRC04330_Judgment Entry.docx
@@ -16,6 +16,7 @@
           <w:tab w:val="left" w:pos="4320"/>
           <w:tab w:val="left" w:pos="4680"/>
         </w:tabs>
+        <w:jc w:val="left"/>
         <w:rPr>
           <w:rFonts w:ascii="Palatino Linotype" w:hAnsi="Palatino Linotype"/>
         </w:rPr>
@@ -36,6 +37,7 @@
           <w:tab w:val="left" w:pos="4680"/>
         </w:tabs>
         <w:ind w:left="4680" w:hanging="4680"/>
+        <w:jc w:val="left"/>
         <w:rPr>
           <w:rFonts w:ascii="Palatino Linotype" w:hAnsi="Palatino Linotype"/>
         </w:rPr>
@@ -86,6 +88,7 @@
           <w:tab w:val="left" w:pos="4680"/>
         </w:tabs>
         <w:ind w:left="4680" w:hanging="2520"/>
+        <w:jc w:val="left"/>
         <w:rPr>
           <w:rFonts w:ascii="Palatino Linotype" w:hAnsi="Palatino Linotype"/>
         </w:rPr>
@@ -129,6 +132,7 @@
           <w:tab w:val="left" w:pos="4320"/>
           <w:tab w:val="left" w:pos="4680"/>
         </w:tabs>
+        <w:jc w:val="left"/>
         <w:rPr>
           <w:rFonts w:ascii="Palatino Linotype" w:hAnsi="Palatino Linotype"/>
         </w:rPr>
@@ -149,6 +153,7 @@
           <w:tab w:val="left" w:pos="4680"/>
         </w:tabs>
         <w:ind w:left="5760" w:hanging="4320"/>
+        <w:jc w:val="left"/>
         <w:rPr>
           <w:rFonts w:ascii="Palatino Linotype" w:hAnsi="Palatino Linotype"/>
         </w:rPr>
@@ -188,7 +193,7 @@
           <w:rFonts w:ascii="Palatino Linotype" w:hAnsi="Palatino Linotype"/>
         </w:rPr>
         <w:tab/>
-        <w:t>CASE NO</w:t>
+        <w:t xml:space="preserve">CASE NO</w:t>
       </w:r>
       <w:r>
         <w:rPr>
@@ -200,7 +205,7 @@
         <w:rPr>
           <w:rFonts w:ascii="Palatino Linotype" w:hAnsi="Palatino Linotype"/>
         </w:rPr>
-        <w:t>21TRC04330</w:t>
+        <w:t xml:space="preserve">21TRC04330</w:t>
       </w:r>
       <w:r>
         <w:rPr>
@@ -255,15 +260,16 @@
           <w:tab w:val="left" w:pos="4680"/>
         </w:tabs>
         <w:ind w:left="4680" w:hanging="4680"/>
-        <w:rPr>
-          <w:rFonts w:ascii="Palatino Linotype" w:hAnsi="Palatino Linotype"/>
-        </w:rPr>
-      </w:pPr>
-      <w:r>
-        <w:rPr>
-          <w:rFonts w:ascii="Palatino Linotype" w:hAnsi="Palatino Linotype"/>
-        </w:rPr>
-        <w:t>Tigran Safaryan</w:t>
+        <w:jc w:val="left"/>
+        <w:rPr>
+          <w:rFonts w:ascii="Palatino Linotype" w:hAnsi="Palatino Linotype"/>
+        </w:rPr>
+      </w:pPr>
+      <w:r>
+        <w:rPr>
+          <w:rFonts w:ascii="Palatino Linotype" w:hAnsi="Palatino Linotype"/>
+        </w:rPr>
+        <w:t xml:space="preserve">Tigran R. Safaryan</w:t>
       </w:r>
       <w:r>
         <w:rPr>
@@ -311,6 +317,7 @@
           <w:tab w:val="left" w:pos="4680"/>
         </w:tabs>
         <w:ind w:left="4680" w:hanging="2520"/>
+        <w:jc w:val="left"/>
         <w:rPr>
           <w:rFonts w:ascii="Palatino Linotype" w:hAnsi="Palatino Linotype"/>
         </w:rPr>
@@ -349,6 +356,7 @@
           <w:tab w:val="left" w:pos="4680"/>
         </w:tabs>
         <w:ind w:left="4680" w:hanging="2520"/>
+        <w:jc w:val="left"/>
         <w:rPr>
           <w:rFonts w:ascii="Palatino Linotype" w:hAnsi="Palatino Linotype"/>
         </w:rPr>
@@ -365,7 +373,7 @@
         <w:tabs>
           <w:tab w:val="center" w:pos="4680"/>
         </w:tabs>
-        <w:jc w:val="center"/>
+        <w:jc w:val="left"/>
         <w:rPr>
           <w:rFonts w:ascii="Palatino Linotype" w:hAnsi="Palatino Linotype"/>
         </w:rPr>
@@ -385,19 +393,21 @@
         <w:tabs>
           <w:tab w:val="center" w:pos="4680"/>
         </w:tabs>
-        <w:rPr>
-          <w:rFonts w:ascii="Palatino Linotype" w:hAnsi="Palatino Linotype"/>
-        </w:rPr>
-      </w:pPr>
-      <w:r>
-        <w:rPr>
-          <w:rFonts w:ascii="Palatino Linotype" w:hAnsi="Palatino Linotype"/>
-        </w:rPr>
-        <w:tab/>
-      </w:r>
-    </w:p>
-    <w:p>
-      <w:pPr>
+        <w:jc w:val="left"/>
+        <w:rPr>
+          <w:rFonts w:ascii="Palatino Linotype" w:hAnsi="Palatino Linotype"/>
+        </w:rPr>
+      </w:pPr>
+      <w:r>
+        <w:rPr>
+          <w:rFonts w:ascii="Palatino Linotype" w:hAnsi="Palatino Linotype"/>
+        </w:rPr>
+        <w:tab/>
+      </w:r>
+    </w:p>
+    <w:p>
+      <w:pPr>
+        <w:jc w:val="left"/>
         <w:rPr>
           <w:rFonts w:ascii="Palatino Linotype" w:hAnsi="Palatino Linotype"/>
         </w:rPr>
@@ -428,7 +438,7 @@
           <w:rFonts w:ascii="Palatino Linotype" w:hAnsi="Palatino Linotype"/>
           <w:lang w:val="en-CA"/>
         </w:rPr>
-        <w:t>The defendant appeared</w:t>
+        <w:t xml:space="preserve">The defendant appeared</w:t>
       </w:r>
       <w:r>
         <w:rPr>
@@ -446,45 +456,80 @@
         <w:rPr>
           <w:rFonts w:ascii="Palatino Linotype" w:hAnsi="Palatino Linotype"/>
         </w:rPr>
-        <w:t>John Shaia appeared as counsel for the defendant.</w:t>
-      </w:r>
-    </w:p>
-    <w:p>
-      <w:pPr>
-        <w:rPr>
-          <w:rFonts w:ascii="Palatino Linotype" w:hAnsi="Palatino Linotype"/>
-        </w:rPr>
-      </w:pPr>
-    </w:p>
-    <w:p>
-      <w:pPr>
-        <w:rPr>
-          <w:rFonts w:ascii="Palatino Linotype" w:hAnsi="Palatino Linotype"/>
-        </w:rPr>
-      </w:pPr>
+        <w:t xml:space="preserve">John Saia appeared as counsel for the defendant.</w:t>
+      </w:r>
+      <w:r>
+        <w:rPr>
+          <w:rFonts w:ascii="Palatino Linotype" w:hAnsi="Palatino Linotype"/>
+        </w:rPr>
+        <w:t xml:space="preserve"/>
+      </w:r>
+      <w:r>
+        <w:rPr>
+          <w:rFonts w:ascii="Palatino Linotype" w:hAnsi="Palatino Linotype"/>
+        </w:rPr>
+        <w:t xml:space="preserve"/>
+      </w:r>
+    </w:p>
+    <w:p>
+      <w:pPr>
+        <w:jc w:val="left"/>
+        <w:rPr>
+          <w:rFonts w:ascii="Palatino Linotype" w:hAnsi="Palatino Linotype"/>
+        </w:rPr>
+      </w:pPr>
+    </w:p>
+    <w:p>
+      <w:pPr>
+        <w:jc w:val="left"/>
+        <w:rPr>
+          <w:rFonts w:ascii="Palatino Linotype" w:hAnsi="Palatino Linotype"/>
+        </w:rPr>
+      </w:pPr>
+      <w:r>
+        <w:rPr>
+          <w:rFonts w:ascii="Palatino Linotype" w:hAnsi="Palatino Linotype"/>
+        </w:rPr>
+        <w:t xml:space="preserve"/>
+      </w:r>
       <w:r>
         <w:rPr>
           <w:rFonts w:ascii="Palatino Linotype" w:hAnsi="Palatino Linotype"/>
         </w:rPr>
         <w:t xml:space="preserve">The defendant was advised that a conviction on a guilty or no contest plea may lead to deportation, exclusion from admission to the U.S. and/or denial of naturalization. </w:t>
       </w:r>
-    </w:p>
-    <w:p>
-      <w:pPr>
-        <w:rPr>
-          <w:rFonts w:ascii="Palatino Linotype" w:hAnsi="Palatino Linotype"/>
-        </w:rPr>
-      </w:pPr>
-    </w:p>
-    <w:p>
-      <w:pPr>
-        <w:rPr>
-          <w:rFonts w:ascii="Palatino Linotype" w:hAnsi="Palatino Linotype"/>
-        </w:rPr>
-      </w:pPr>
-    </w:p>
-    <w:p>
-      <w:pPr>
+      <w:r>
+        <w:rPr>
+          <w:rFonts w:ascii="Palatino Linotype" w:hAnsi="Palatino Linotype"/>
+        </w:rPr>
+        <w:t xml:space="preserve"/>
+      </w:r>
+    </w:p>
+    <w:p>
+      <w:pPr>
+        <w:jc w:val="left"/>
+        <w:rPr>
+          <w:rFonts w:ascii="Palatino Linotype" w:hAnsi="Palatino Linotype"/>
+        </w:rPr>
+      </w:pPr>
+    </w:p>
+    <w:p>
+      <w:pPr>
+        <w:jc w:val="left"/>
+        <w:rPr>
+          <w:rFonts w:ascii="Palatino Linotype" w:hAnsi="Palatino Linotype"/>
+        </w:rPr>
+      </w:pPr>
+      <w:r>
+        <w:rPr>
+          <w:rFonts w:ascii="Palatino Linotype" w:hAnsi="Palatino Linotype"/>
+        </w:rPr>
+        <w:t xml:space="preserve"/>
+      </w:r>
+    </w:p>
+    <w:p>
+      <w:pPr>
+        <w:jc w:val="left"/>
         <w:rPr>
           <w:rFonts w:ascii="Palatino Linotype" w:hAnsi="Palatino Linotype"/>
           <w:b/>
@@ -495,19 +540,168 @@
           <w:rFonts w:ascii="Palatino Linotype" w:hAnsi="Palatino Linotype"/>
           <w:b/>
         </w:rPr>
-        <w:t>Sentencing</w:t>
-      </w:r>
-    </w:p>
-    <w:p>
-      <w:pPr>
+        <w:t xml:space="preserve">OVI Details</w:t>
+      </w:r>
+    </w:p>
+    <w:p>
+      <w:pPr>
+        <w:jc w:val="left"/>
+        <w:rPr>
+          <w:rFonts w:ascii="Palatino Linotype" w:hAnsi="Palatino Linotype"/>
+        </w:rPr>
+      </w:pPr>
+    </w:p>
+    <w:p>
+      <w:pPr>
+        <w:jc w:val="left"/>
+        <w:rPr>
+          <w:rFonts w:ascii="Palatino Linotype" w:hAnsi="Palatino Linotype"/>
+        </w:rPr>
+      </w:pPr>
+      <w:r>
+        <w:rPr>
+          <w:rFonts w:ascii="Palatino Linotype" w:hAnsi="Palatino Linotype"/>
+        </w:rPr>
+        <w:t xml:space="preserve">The defendant has 0 </w:t>
+      </w:r>
+      <w:r>
+        <w:rPr>
+          <w:rFonts w:ascii="Palatino Linotype" w:hAnsi="Palatino Linotype"/>
+        </w:rPr>
+        <w:t xml:space="preserve">OVI convictions </w:t>
+      </w:r>
+      <w:r>
+        <w:rPr>
+          <w:rFonts w:ascii="Palatino Linotype" w:hAnsi="Palatino Linotype"/>
+        </w:rPr>
+        <w:t xml:space="preserve">within the past 10 years.</w:t>
+      </w:r>
+    </w:p>
+    <w:p>
+      <w:pPr>
+        <w:jc w:val="left"/>
+        <w:rPr>
+          <w:rFonts w:ascii="Palatino Linotype" w:hAnsi="Palatino Linotype"/>
+        </w:rPr>
+      </w:pPr>
+      <w:r>
+        <w:rPr>
+          <w:rFonts w:ascii="Palatino Linotype" w:hAnsi="Palatino Linotype"/>
+        </w:rPr>
+        <w:t xml:space="preserve"> </w:t>
+      </w:r>
+    </w:p>
+    <w:p>
+      <w:pPr>
+        <w:jc w:val="left"/>
+        <w:rPr>
+          <w:rFonts w:ascii="Palatino Linotype" w:hAnsi="Palatino Linotype"/>
+        </w:rPr>
+      </w:pPr>
+      <w:r>
+        <w:rPr>
+          <w:rFonts w:ascii="Palatino Linotype" w:hAnsi="Palatino Linotype"/>
+        </w:rPr>
+        <w:t xml:space="preserve"/>
+      </w:r>
+    </w:p>
+    <w:p>
+      <w:pPr>
+        <w:jc w:val="left"/>
+        <w:rPr>
+          <w:rFonts w:ascii="Palatino Linotype" w:hAnsi="Palatino Linotype"/>
+        </w:rPr>
+      </w:pPr>
+    </w:p>
+    <w:p>
+      <w:pPr>
+        <w:jc w:val="left"/>
+        <w:rPr>
+          <w:rFonts w:ascii="Palatino Linotype" w:hAnsi="Palatino Linotype"/>
+        </w:rPr>
+      </w:pPr>
+      <w:r>
+        <w:rPr>
+          <w:rFonts w:ascii="Palatino Linotype" w:hAnsi="Palatino Linotype"/>
+        </w:rPr>
+        <w:t xml:space="preserve"/>
+      </w:r>
+    </w:p>
+    <w:p>
+      <w:pPr>
+        <w:jc w:val="left"/>
+        <w:rPr>
+          <w:rFonts w:ascii="Palatino Linotype" w:hAnsi="Palatino Linotype"/>
+        </w:rPr>
+      </w:pPr>
+    </w:p>
+    <w:p>
+      <w:pPr>
+        <w:jc w:val="left"/>
+        <w:rPr>
+          <w:rFonts w:ascii="Palatino Linotype" w:hAnsi="Palatino Linotype"/>
+        </w:rPr>
+      </w:pPr>
+      <w:r>
+        <w:rPr>
+          <w:rFonts w:ascii="Palatino Linotype" w:hAnsi="Palatino Linotype"/>
+        </w:rPr>
+        <w:t xml:space="preserve"/>
+      </w:r>
+    </w:p>
+    <w:p>
+      <w:pPr>
+        <w:jc w:val="left"/>
         <w:rPr>
           <w:rFonts w:ascii="Palatino Linotype" w:hAnsi="Palatino Linotype"/>
           <w:b/>
         </w:rPr>
       </w:pPr>
-    </w:p>
-    <w:p>
-      <w:pPr>
+      <w:r>
+        <w:rPr>
+          <w:rFonts w:ascii="Palatino Linotype" w:hAnsi="Palatino Linotype"/>
+          <w:b/>
+        </w:rPr>
+        <w:t xml:space="preserve">Sentencing</w:t>
+      </w:r>
+    </w:p>
+    <w:p>
+      <w:pPr>
+        <w:jc w:val="left"/>
+        <w:rPr>
+          <w:rFonts w:ascii="Palatino Linotype" w:hAnsi="Palatino Linotype"/>
+          <w:b/>
+        </w:rPr>
+      </w:pPr>
+    </w:p>
+    <w:p>
+      <w:pPr>
+        <w:jc w:val="left"/>
+        <w:rPr>
+          <w:rFonts w:ascii="Palatino Linotype" w:hAnsi="Palatino Linotype"/>
+          <w:bCs/>
+        </w:rPr>
+      </w:pPr>
+      <w:r>
+        <w:rPr>
+          <w:rFonts w:ascii="Palatino Linotype" w:hAnsi="Palatino Linotype"/>
+          <w:bCs/>
+        </w:rPr>
+        <w:t xml:space="preserve"/>
+      </w:r>
+    </w:p>
+    <w:p>
+      <w:pPr>
+        <w:jc w:val="left"/>
+        <w:rPr>
+          <w:rFonts w:ascii="Palatino Linotype" w:hAnsi="Palatino Linotype"/>
+          <w:b/>
+        </w:rPr>
+      </w:pPr>
+    </w:p>
+    <w:p>
+      <w:pPr>
+        <w:jc w:val="left"/>
         <w:rPr>
           <w:rFonts w:ascii="Palatino Linotype" w:hAnsi="Palatino Linotype"/>
         </w:rPr>
@@ -521,6 +715,7 @@
     </w:p>
     <w:p>
       <w:pPr>
+        <w:jc w:val="left"/>
         <w:rPr>
           <w:rFonts w:ascii="Palatino Linotype" w:hAnsi="Palatino Linotype"/>
         </w:rPr>
@@ -533,12 +728,7 @@
         <w:tblLook w:val="04A0" w:firstRow="1" w:lastRow="0" w:firstColumn="1" w:lastColumn="0" w:noHBand="0" w:noVBand="1"/>
       </w:tblPr>
       <w:tblGrid>
-        <w:gridCol w:w="1448"/>
-        <w:gridCol w:w="1937"/>
-        <w:gridCol w:w="1963"/>
-        <w:gridCol w:w="1422"/>
-        <w:gridCol w:w="1422"/>
-        <w:gridCol w:w="1384"/>
+        <w:gridCol w:w="8185"/>
       </w:tblGrid>
       <w:tr>
         <w:tc>
@@ -572,176 +762,6 @@
                 <w:bCs/>
               </w:rPr>
               <w:t>Offense</w:t>
-            </w:r>
-          </w:p>
-        </w:tc>
-        <w:tc>
-          <w:tcPr>
-            <w:tcW w:w="3289" w:type="dxa"/>
-          </w:tcPr>
-          <w:p>
-            <w:pPr>
-              <w:tabs>
-                <w:tab w:val="left" w:pos="-1080"/>
-                <w:tab w:val="left" w:pos="-720"/>
-                <w:tab w:val="left" w:pos="0"/>
-                <w:tab w:val="left" w:pos="720"/>
-                <w:tab w:val="left" w:pos="1440"/>
-                <w:tab w:val="left" w:pos="2160"/>
-                <w:tab w:val="left" w:pos="2880"/>
-                <w:tab w:val="left" w:pos="3600"/>
-                <w:tab w:val="left" w:pos="4320"/>
-                <w:tab w:val="left" w:pos="4680"/>
-              </w:tabs>
-              <w:rPr>
-                <w:rFonts w:ascii="Palatino Linotype" w:hAnsi="Palatino Linotype"/>
-                <w:b/>
-                <w:bCs/>
-              </w:rPr>
-            </w:pPr>
-            <w:r>
-              <w:rPr>
-                <w:rFonts w:ascii="Palatino Linotype" w:hAnsi="Palatino Linotype"/>
-                <w:b/>
-                <w:bCs/>
-              </w:rPr>
-              <w:t>OVI - R.C. 4511.19(A)(1)(a)</w:t>
-            </w:r>
-          </w:p>
-        </w:tc>
-        <w:tc>
-          <w:tcPr>
-            <w:tcW w:w="3289" w:type="dxa"/>
-          </w:tcPr>
-          <w:p>
-            <w:pPr>
-              <w:tabs>
-                <w:tab w:val="left" w:pos="-1080"/>
-                <w:tab w:val="left" w:pos="-720"/>
-                <w:tab w:val="left" w:pos="0"/>
-                <w:tab w:val="left" w:pos="720"/>
-                <w:tab w:val="left" w:pos="1440"/>
-                <w:tab w:val="left" w:pos="2160"/>
-                <w:tab w:val="left" w:pos="2880"/>
-                <w:tab w:val="left" w:pos="3600"/>
-                <w:tab w:val="left" w:pos="4320"/>
-                <w:tab w:val="left" w:pos="4680"/>
-              </w:tabs>
-              <w:rPr>
-                <w:rFonts w:ascii="Palatino Linotype" w:hAnsi="Palatino Linotype"/>
-                <w:b/>
-                <w:bCs/>
-              </w:rPr>
-            </w:pPr>
-            <w:r>
-              <w:rPr>
-                <w:rFonts w:ascii="Palatino Linotype" w:hAnsi="Palatino Linotype"/>
-                <w:b/>
-                <w:bCs/>
-              </w:rPr>
-              <w:t>OVI - R.C. 4511.19(A)(1)(b) - Refusal</w:t>
-            </w:r>
-          </w:p>
-        </w:tc>
-        <w:tc>
-          <w:tcPr>
-            <w:tcW w:w="3289" w:type="dxa"/>
-          </w:tcPr>
-          <w:p>
-            <w:pPr>
-              <w:tabs>
-                <w:tab w:val="left" w:pos="-1080"/>
-                <w:tab w:val="left" w:pos="-720"/>
-                <w:tab w:val="left" w:pos="0"/>
-                <w:tab w:val="left" w:pos="720"/>
-                <w:tab w:val="left" w:pos="1440"/>
-                <w:tab w:val="left" w:pos="2160"/>
-                <w:tab w:val="left" w:pos="2880"/>
-                <w:tab w:val="left" w:pos="3600"/>
-                <w:tab w:val="left" w:pos="4320"/>
-                <w:tab w:val="left" w:pos="4680"/>
-              </w:tabs>
-              <w:rPr>
-                <w:rFonts w:ascii="Palatino Linotype" w:hAnsi="Palatino Linotype"/>
-                <w:b/>
-                <w:bCs/>
-              </w:rPr>
-            </w:pPr>
-            <w:r>
-              <w:rPr>
-                <w:rFonts w:ascii="Palatino Linotype" w:hAnsi="Palatino Linotype"/>
-                <w:b/>
-                <w:bCs/>
-              </w:rPr>
-              <w:t>Reckless Operation</w:t>
-            </w:r>
-          </w:p>
-        </w:tc>
-        <w:tc>
-          <w:tcPr>
-            <w:tcW w:w="3289" w:type="dxa"/>
-          </w:tcPr>
-          <w:p>
-            <w:pPr>
-              <w:tabs>
-                <w:tab w:val="left" w:pos="-1080"/>
-                <w:tab w:val="left" w:pos="-720"/>
-                <w:tab w:val="left" w:pos="0"/>
-                <w:tab w:val="left" w:pos="720"/>
-                <w:tab w:val="left" w:pos="1440"/>
-                <w:tab w:val="left" w:pos="2160"/>
-                <w:tab w:val="left" w:pos="2880"/>
-                <w:tab w:val="left" w:pos="3600"/>
-                <w:tab w:val="left" w:pos="4320"/>
-                <w:tab w:val="left" w:pos="4680"/>
-              </w:tabs>
-              <w:rPr>
-                <w:rFonts w:ascii="Palatino Linotype" w:hAnsi="Palatino Linotype"/>
-                <w:b/>
-                <w:bCs/>
-              </w:rPr>
-            </w:pPr>
-            <w:r>
-              <w:rPr>
-                <w:rFonts w:ascii="Palatino Linotype" w:hAnsi="Palatino Linotype"/>
-                <w:b/>
-                <w:bCs/>
-              </w:rPr>
-              <w:t>Illegal Passing</w:t>
-            </w:r>
-          </w:p>
-        </w:tc>
-        <w:tc>
-          <w:tcPr>
-            <w:tcW w:w="3289" w:type="dxa"/>
-          </w:tcPr>
-          <w:p>
-            <w:pPr>
-              <w:tabs>
-                <w:tab w:val="left" w:pos="-1080"/>
-                <w:tab w:val="left" w:pos="-720"/>
-                <w:tab w:val="left" w:pos="0"/>
-                <w:tab w:val="left" w:pos="720"/>
-                <w:tab w:val="left" w:pos="1440"/>
-                <w:tab w:val="left" w:pos="2160"/>
-                <w:tab w:val="left" w:pos="2880"/>
-                <w:tab w:val="left" w:pos="3600"/>
-                <w:tab w:val="left" w:pos="4320"/>
-                <w:tab w:val="left" w:pos="4680"/>
-              </w:tabs>
-              <w:rPr>
-                <w:rFonts w:ascii="Palatino Linotype" w:hAnsi="Palatino Linotype"/>
-                <w:b/>
-                <w:bCs/>
-              </w:rPr>
-            </w:pPr>
-            <w:r>
-              <w:rPr>
-                <w:rFonts w:ascii="Palatino Linotype" w:hAnsi="Palatino Linotype"/>
-                <w:b/>
-                <w:bCs/>
-              </w:rPr>
-              <w:t>Reckless Operation</w:t>
             </w:r>
           </w:p>
         </w:tc>
@@ -781,152 +801,6 @@
             </w:r>
           </w:p>
         </w:tc>
-        <w:tc>
-          <w:tcPr>
-            <w:tcW w:w="3289" w:type="dxa"/>
-          </w:tcPr>
-          <w:p>
-            <w:pPr>
-              <w:tabs>
-                <w:tab w:val="left" w:pos="-1080"/>
-                <w:tab w:val="left" w:pos="-720"/>
-                <w:tab w:val="left" w:pos="0"/>
-                <w:tab w:val="left" w:pos="720"/>
-                <w:tab w:val="left" w:pos="1440"/>
-                <w:tab w:val="left" w:pos="2160"/>
-                <w:tab w:val="left" w:pos="2880"/>
-                <w:tab w:val="left" w:pos="3600"/>
-                <w:tab w:val="left" w:pos="4320"/>
-                <w:tab w:val="left" w:pos="4680"/>
-              </w:tabs>
-              <w:rPr>
-                <w:rFonts w:ascii="Palatino Linotype" w:hAnsi="Palatino Linotype"/>
-                <w:b/>
-                <w:bCs/>
-              </w:rPr>
-            </w:pPr>
-          </w:p>
-        </w:tc>
-        <w:tc>
-          <w:tcPr>
-            <w:tcW w:w="3289" w:type="dxa"/>
-          </w:tcPr>
-          <w:p>
-            <w:pPr>
-              <w:tabs>
-                <w:tab w:val="left" w:pos="-1080"/>
-                <w:tab w:val="left" w:pos="-720"/>
-                <w:tab w:val="left" w:pos="0"/>
-                <w:tab w:val="left" w:pos="720"/>
-                <w:tab w:val="left" w:pos="1440"/>
-                <w:tab w:val="left" w:pos="2160"/>
-                <w:tab w:val="left" w:pos="2880"/>
-                <w:tab w:val="left" w:pos="3600"/>
-                <w:tab w:val="left" w:pos="4320"/>
-                <w:tab w:val="left" w:pos="4680"/>
-              </w:tabs>
-              <w:rPr>
-                <w:rFonts w:ascii="Palatino Linotype" w:hAnsi="Palatino Linotype"/>
-                <w:b/>
-                <w:bCs/>
-              </w:rPr>
-            </w:pPr>
-          </w:p>
-        </w:tc>
-        <w:tc>
-          <w:tcPr>
-            <w:tcW w:w="3289" w:type="dxa"/>
-          </w:tcPr>
-          <w:p>
-            <w:pPr>
-              <w:tabs>
-                <w:tab w:val="left" w:pos="-1080"/>
-                <w:tab w:val="left" w:pos="-720"/>
-                <w:tab w:val="left" w:pos="0"/>
-                <w:tab w:val="left" w:pos="720"/>
-                <w:tab w:val="left" w:pos="1440"/>
-                <w:tab w:val="left" w:pos="2160"/>
-                <w:tab w:val="left" w:pos="2880"/>
-                <w:tab w:val="left" w:pos="3600"/>
-                <w:tab w:val="left" w:pos="4320"/>
-                <w:tab w:val="left" w:pos="4680"/>
-              </w:tabs>
-              <w:rPr>
-                <w:rFonts w:ascii="Palatino Linotype" w:hAnsi="Palatino Linotype"/>
-                <w:b/>
-                <w:bCs/>
-              </w:rPr>
-            </w:pPr>
-          </w:p>
-        </w:tc>
-        <w:tc>
-          <w:tcPr>
-            <w:tcW w:w="3289" w:type="dxa"/>
-          </w:tcPr>
-          <w:p>
-            <w:pPr>
-              <w:tabs>
-                <w:tab w:val="left" w:pos="-1080"/>
-                <w:tab w:val="left" w:pos="-720"/>
-                <w:tab w:val="left" w:pos="0"/>
-                <w:tab w:val="left" w:pos="720"/>
-                <w:tab w:val="left" w:pos="1440"/>
-                <w:tab w:val="left" w:pos="2160"/>
-                <w:tab w:val="left" w:pos="2880"/>
-                <w:tab w:val="left" w:pos="3600"/>
-                <w:tab w:val="left" w:pos="4320"/>
-                <w:tab w:val="left" w:pos="4680"/>
-              </w:tabs>
-              <w:rPr>
-                <w:rFonts w:ascii="Palatino Linotype" w:hAnsi="Palatino Linotype"/>
-                <w:b/>
-                <w:bCs/>
-              </w:rPr>
-            </w:pPr>
-            <w:r>
-              <w:rPr>
-                <w:rFonts w:ascii="Palatino Linotype" w:hAnsi="Palatino Linotype"/>
-                <w:b/>
-                <w:bCs/>
-              </w:rPr>
-              <w:t>MM</w:t>
-            </w:r>
-          </w:p>
-        </w:tc>
-        <w:tc>
-          <w:tcPr>
-            <w:tcW w:w="3289" w:type="dxa"/>
-          </w:tcPr>
-          <w:p>
-            <w:pPr>
-              <w:tabs>
-                <w:tab w:val="left" w:pos="-1080"/>
-                <w:tab w:val="left" w:pos="-720"/>
-                <w:tab w:val="left" w:pos="0"/>
-                <w:tab w:val="left" w:pos="720"/>
-                <w:tab w:val="left" w:pos="1440"/>
-                <w:tab w:val="left" w:pos="2160"/>
-                <w:tab w:val="left" w:pos="2880"/>
-                <w:tab w:val="left" w:pos="3600"/>
-                <w:tab w:val="left" w:pos="4320"/>
-                <w:tab w:val="left" w:pos="4680"/>
-              </w:tabs>
-              <w:rPr>
-                <w:rFonts w:ascii="Palatino Linotype" w:hAnsi="Palatino Linotype"/>
-                <w:b/>
-                <w:bCs/>
-              </w:rPr>
-            </w:pPr>
-            <w:r>
-              <w:rPr>
-                <w:rFonts w:ascii="Palatino Linotype" w:hAnsi="Palatino Linotype"/>
-                <w:b/>
-                <w:bCs/>
-              </w:rPr>
-              <w:t>4511.20 M3</w:t>
-            </w:r>
-          </w:p>
-        </w:tc>
       </w:tr>
       <w:tr>
         <w:tc>
@@ -960,168 +834,6 @@
                 <w:bCs/>
               </w:rPr>
               <w:t>Plea</w:t>
-            </w:r>
-          </w:p>
-        </w:tc>
-        <w:tc>
-          <w:tcPr>
-            <w:tcW w:w="3289" w:type="dxa"/>
-          </w:tcPr>
-          <w:p>
-            <w:pPr>
-              <w:tabs>
-                <w:tab w:val="left" w:pos="-1080"/>
-                <w:tab w:val="left" w:pos="-720"/>
-                <w:tab w:val="left" w:pos="0"/>
-                <w:tab w:val="left" w:pos="720"/>
-                <w:tab w:val="left" w:pos="1440"/>
-                <w:tab w:val="left" w:pos="2160"/>
-                <w:tab w:val="left" w:pos="2880"/>
-                <w:tab w:val="left" w:pos="3600"/>
-                <w:tab w:val="left" w:pos="4320"/>
-                <w:tab w:val="left" w:pos="4680"/>
-              </w:tabs>
-              <w:rPr>
-                <w:rFonts w:ascii="Palatino Linotype" w:hAnsi="Palatino Linotype"/>
-                <w:b/>
-                <w:bCs/>
-              </w:rPr>
-            </w:pPr>
-          </w:p>
-        </w:tc>
-        <w:tc>
-          <w:tcPr>
-            <w:tcW w:w="3289" w:type="dxa"/>
-          </w:tcPr>
-          <w:p>
-            <w:pPr>
-              <w:tabs>
-                <w:tab w:val="left" w:pos="-1080"/>
-                <w:tab w:val="left" w:pos="-720"/>
-                <w:tab w:val="left" w:pos="0"/>
-                <w:tab w:val="left" w:pos="720"/>
-                <w:tab w:val="left" w:pos="1440"/>
-                <w:tab w:val="left" w:pos="2160"/>
-                <w:tab w:val="left" w:pos="2880"/>
-                <w:tab w:val="left" w:pos="3600"/>
-                <w:tab w:val="left" w:pos="4320"/>
-                <w:tab w:val="left" w:pos="4680"/>
-              </w:tabs>
-              <w:rPr>
-                <w:rFonts w:ascii="Palatino Linotype" w:hAnsi="Palatino Linotype"/>
-                <w:b/>
-                <w:bCs/>
-              </w:rPr>
-            </w:pPr>
-            <w:r>
-              <w:rPr>
-                <w:rFonts w:ascii="Palatino Linotype" w:hAnsi="Palatino Linotype"/>
-                <w:b/>
-                <w:bCs/>
-              </w:rPr>
-              <w:t>No Plea - Dismissed</w:t>
-            </w:r>
-          </w:p>
-        </w:tc>
-        <w:tc>
-          <w:tcPr>
-            <w:tcW w:w="3289" w:type="dxa"/>
-          </w:tcPr>
-          <w:p>
-            <w:pPr>
-              <w:tabs>
-                <w:tab w:val="left" w:pos="-1080"/>
-                <w:tab w:val="left" w:pos="-720"/>
-                <w:tab w:val="left" w:pos="0"/>
-                <w:tab w:val="left" w:pos="720"/>
-                <w:tab w:val="left" w:pos="1440"/>
-                <w:tab w:val="left" w:pos="2160"/>
-                <w:tab w:val="left" w:pos="2880"/>
-                <w:tab w:val="left" w:pos="3600"/>
-                <w:tab w:val="left" w:pos="4320"/>
-                <w:tab w:val="left" w:pos="4680"/>
-              </w:tabs>
-              <w:rPr>
-                <w:rFonts w:ascii="Palatino Linotype" w:hAnsi="Palatino Linotype"/>
-                <w:b/>
-                <w:bCs/>
-              </w:rPr>
-            </w:pPr>
-            <w:r>
-              <w:rPr>
-                <w:rFonts w:ascii="Palatino Linotype" w:hAnsi="Palatino Linotype"/>
-                <w:b/>
-                <w:bCs/>
-              </w:rPr>
-              <w:t>No Plea - Dismissed</w:t>
-            </w:r>
-          </w:p>
-        </w:tc>
-        <w:tc>
-          <w:tcPr>
-            <w:tcW w:w="3289" w:type="dxa"/>
-          </w:tcPr>
-          <w:p>
-            <w:pPr>
-              <w:tabs>
-                <w:tab w:val="left" w:pos="-1080"/>
-                <w:tab w:val="left" w:pos="-720"/>
-                <w:tab w:val="left" w:pos="0"/>
-                <w:tab w:val="left" w:pos="720"/>
-                <w:tab w:val="left" w:pos="1440"/>
-                <w:tab w:val="left" w:pos="2160"/>
-                <w:tab w:val="left" w:pos="2880"/>
-                <w:tab w:val="left" w:pos="3600"/>
-                <w:tab w:val="left" w:pos="4320"/>
-                <w:tab w:val="left" w:pos="4680"/>
-              </w:tabs>
-              <w:rPr>
-                <w:rFonts w:ascii="Palatino Linotype" w:hAnsi="Palatino Linotype"/>
-                <w:b/>
-                <w:bCs/>
-              </w:rPr>
-            </w:pPr>
-            <w:r>
-              <w:rPr>
-                <w:rFonts w:ascii="Palatino Linotype" w:hAnsi="Palatino Linotype"/>
-                <w:b/>
-                <w:bCs/>
-              </w:rPr>
-              <w:t>No Plea - Dismissed</w:t>
-            </w:r>
-          </w:p>
-        </w:tc>
-        <w:tc>
-          <w:tcPr>
-            <w:tcW w:w="3289" w:type="dxa"/>
-          </w:tcPr>
-          <w:p>
-            <w:pPr>
-              <w:tabs>
-                <w:tab w:val="left" w:pos="-1080"/>
-                <w:tab w:val="left" w:pos="-720"/>
-                <w:tab w:val="left" w:pos="0"/>
-                <w:tab w:val="left" w:pos="720"/>
-                <w:tab w:val="left" w:pos="1440"/>
-                <w:tab w:val="left" w:pos="2160"/>
-                <w:tab w:val="left" w:pos="2880"/>
-                <w:tab w:val="left" w:pos="3600"/>
-                <w:tab w:val="left" w:pos="4320"/>
-                <w:tab w:val="left" w:pos="4680"/>
-              </w:tabs>
-              <w:rPr>
-                <w:rFonts w:ascii="Palatino Linotype" w:hAnsi="Palatino Linotype"/>
-                <w:b/>
-                <w:bCs/>
-              </w:rPr>
-            </w:pPr>
-            <w:r>
-              <w:rPr>
-                <w:rFonts w:ascii="Palatino Linotype" w:hAnsi="Palatino Linotype"/>
-                <w:b/>
-                <w:bCs/>
-              </w:rPr>
-              <w:t>Guilty</w:t>
             </w:r>
           </w:p>
         </w:tc>
@@ -1161,168 +873,6 @@
             </w:r>
           </w:p>
         </w:tc>
-        <w:tc>
-          <w:tcPr>
-            <w:tcW w:w="3289" w:type="dxa"/>
-          </w:tcPr>
-          <w:p>
-            <w:pPr>
-              <w:tabs>
-                <w:tab w:val="left" w:pos="-1080"/>
-                <w:tab w:val="left" w:pos="-720"/>
-                <w:tab w:val="left" w:pos="0"/>
-                <w:tab w:val="left" w:pos="720"/>
-                <w:tab w:val="left" w:pos="1440"/>
-                <w:tab w:val="left" w:pos="2160"/>
-                <w:tab w:val="left" w:pos="2880"/>
-                <w:tab w:val="left" w:pos="3600"/>
-                <w:tab w:val="left" w:pos="4320"/>
-                <w:tab w:val="left" w:pos="4680"/>
-              </w:tabs>
-              <w:rPr>
-                <w:rFonts w:ascii="Palatino Linotype" w:hAnsi="Palatino Linotype"/>
-                <w:b/>
-                <w:bCs/>
-              </w:rPr>
-            </w:pPr>
-            <w:r>
-              <w:rPr>
-                <w:rFonts w:ascii="Palatino Linotype" w:hAnsi="Palatino Linotype"/>
-                <w:b/>
-                <w:bCs/>
-              </w:rPr>
-              <w:t>Amended</w:t>
-            </w:r>
-          </w:p>
-        </w:tc>
-        <w:tc>
-          <w:tcPr>
-            <w:tcW w:w="3289" w:type="dxa"/>
-          </w:tcPr>
-          <w:p>
-            <w:pPr>
-              <w:tabs>
-                <w:tab w:val="left" w:pos="-1080"/>
-                <w:tab w:val="left" w:pos="-720"/>
-                <w:tab w:val="left" w:pos="0"/>
-                <w:tab w:val="left" w:pos="720"/>
-                <w:tab w:val="left" w:pos="1440"/>
-                <w:tab w:val="left" w:pos="2160"/>
-                <w:tab w:val="left" w:pos="2880"/>
-                <w:tab w:val="left" w:pos="3600"/>
-                <w:tab w:val="left" w:pos="4320"/>
-                <w:tab w:val="left" w:pos="4680"/>
-              </w:tabs>
-              <w:rPr>
-                <w:rFonts w:ascii="Palatino Linotype" w:hAnsi="Palatino Linotype"/>
-                <w:b/>
-                <w:bCs/>
-              </w:rPr>
-            </w:pPr>
-            <w:r>
-              <w:rPr>
-                <w:rFonts w:ascii="Palatino Linotype" w:hAnsi="Palatino Linotype"/>
-                <w:b/>
-                <w:bCs/>
-              </w:rPr>
-              <w:t>Dismissed</w:t>
-            </w:r>
-          </w:p>
-        </w:tc>
-        <w:tc>
-          <w:tcPr>
-            <w:tcW w:w="3289" w:type="dxa"/>
-          </w:tcPr>
-          <w:p>
-            <w:pPr>
-              <w:tabs>
-                <w:tab w:val="left" w:pos="-1080"/>
-                <w:tab w:val="left" w:pos="-720"/>
-                <w:tab w:val="left" w:pos="0"/>
-                <w:tab w:val="left" w:pos="720"/>
-                <w:tab w:val="left" w:pos="1440"/>
-                <w:tab w:val="left" w:pos="2160"/>
-                <w:tab w:val="left" w:pos="2880"/>
-                <w:tab w:val="left" w:pos="3600"/>
-                <w:tab w:val="left" w:pos="4320"/>
-                <w:tab w:val="left" w:pos="4680"/>
-              </w:tabs>
-              <w:rPr>
-                <w:rFonts w:ascii="Palatino Linotype" w:hAnsi="Palatino Linotype"/>
-                <w:b/>
-                <w:bCs/>
-              </w:rPr>
-            </w:pPr>
-            <w:r>
-              <w:rPr>
-                <w:rFonts w:ascii="Palatino Linotype" w:hAnsi="Palatino Linotype"/>
-                <w:b/>
-                <w:bCs/>
-              </w:rPr>
-              <w:t>Dismissed</w:t>
-            </w:r>
-          </w:p>
-        </w:tc>
-        <w:tc>
-          <w:tcPr>
-            <w:tcW w:w="3289" w:type="dxa"/>
-          </w:tcPr>
-          <w:p>
-            <w:pPr>
-              <w:tabs>
-                <w:tab w:val="left" w:pos="-1080"/>
-                <w:tab w:val="left" w:pos="-720"/>
-                <w:tab w:val="left" w:pos="0"/>
-                <w:tab w:val="left" w:pos="720"/>
-                <w:tab w:val="left" w:pos="1440"/>
-                <w:tab w:val="left" w:pos="2160"/>
-                <w:tab w:val="left" w:pos="2880"/>
-                <w:tab w:val="left" w:pos="3600"/>
-                <w:tab w:val="left" w:pos="4320"/>
-                <w:tab w:val="left" w:pos="4680"/>
-              </w:tabs>
-              <w:rPr>
-                <w:rFonts w:ascii="Palatino Linotype" w:hAnsi="Palatino Linotype"/>
-                <w:b/>
-                <w:bCs/>
-              </w:rPr>
-            </w:pPr>
-          </w:p>
-        </w:tc>
-        <w:tc>
-          <w:tcPr>
-            <w:tcW w:w="3289" w:type="dxa"/>
-          </w:tcPr>
-          <w:p>
-            <w:pPr>
-              <w:tabs>
-                <w:tab w:val="left" w:pos="-1080"/>
-                <w:tab w:val="left" w:pos="-720"/>
-                <w:tab w:val="left" w:pos="0"/>
-                <w:tab w:val="left" w:pos="720"/>
-                <w:tab w:val="left" w:pos="1440"/>
-                <w:tab w:val="left" w:pos="2160"/>
-                <w:tab w:val="left" w:pos="2880"/>
-                <w:tab w:val="left" w:pos="3600"/>
-                <w:tab w:val="left" w:pos="4320"/>
-                <w:tab w:val="left" w:pos="4680"/>
-              </w:tabs>
-              <w:rPr>
-                <w:rFonts w:ascii="Palatino Linotype" w:hAnsi="Palatino Linotype"/>
-                <w:b/>
-                <w:bCs/>
-              </w:rPr>
-            </w:pPr>
-            <w:r>
-              <w:rPr>
-                <w:rFonts w:ascii="Palatino Linotype" w:hAnsi="Palatino Linotype"/>
-                <w:b/>
-                <w:bCs/>
-              </w:rPr>
-              <w:t>Guilty</w:t>
-            </w:r>
-          </w:p>
-        </w:tc>
       </w:tr>
       <w:tr>
         <w:tc>
@@ -1356,144 +906,6 @@
                 <w:bCs/>
               </w:rPr>
               <w:t>Fine Amount</w:t>
-            </w:r>
-          </w:p>
-        </w:tc>
-        <w:tc>
-          <w:tcPr>
-            <w:tcW w:w="3289" w:type="dxa"/>
-          </w:tcPr>
-          <w:p>
-            <w:pPr>
-              <w:tabs>
-                <w:tab w:val="left" w:pos="-1080"/>
-                <w:tab w:val="left" w:pos="-720"/>
-                <w:tab w:val="left" w:pos="0"/>
-                <w:tab w:val="left" w:pos="720"/>
-                <w:tab w:val="left" w:pos="1440"/>
-                <w:tab w:val="left" w:pos="2160"/>
-                <w:tab w:val="left" w:pos="2880"/>
-                <w:tab w:val="left" w:pos="3600"/>
-                <w:tab w:val="left" w:pos="4320"/>
-                <w:tab w:val="left" w:pos="4680"/>
-              </w:tabs>
-              <w:rPr>
-                <w:rFonts w:ascii="Palatino Linotype" w:hAnsi="Palatino Linotype"/>
-                <w:b/>
-                <w:bCs/>
-              </w:rPr>
-            </w:pPr>
-          </w:p>
-        </w:tc>
-        <w:tc>
-          <w:tcPr>
-            <w:tcW w:w="3289" w:type="dxa"/>
-          </w:tcPr>
-          <w:p>
-            <w:pPr>
-              <w:tabs>
-                <w:tab w:val="left" w:pos="-1080"/>
-                <w:tab w:val="left" w:pos="-720"/>
-                <w:tab w:val="left" w:pos="0"/>
-                <w:tab w:val="left" w:pos="720"/>
-                <w:tab w:val="left" w:pos="1440"/>
-                <w:tab w:val="left" w:pos="2160"/>
-                <w:tab w:val="left" w:pos="2880"/>
-                <w:tab w:val="left" w:pos="3600"/>
-                <w:tab w:val="left" w:pos="4320"/>
-                <w:tab w:val="left" w:pos="4680"/>
-              </w:tabs>
-              <w:rPr>
-                <w:rFonts w:ascii="Palatino Linotype" w:hAnsi="Palatino Linotype"/>
-                <w:b/>
-                <w:bCs/>
-              </w:rPr>
-            </w:pPr>
-          </w:p>
-        </w:tc>
-        <w:tc>
-          <w:tcPr>
-            <w:tcW w:w="3289" w:type="dxa"/>
-          </w:tcPr>
-          <w:p>
-            <w:pPr>
-              <w:tabs>
-                <w:tab w:val="left" w:pos="-1080"/>
-                <w:tab w:val="left" w:pos="-720"/>
-                <w:tab w:val="left" w:pos="0"/>
-                <w:tab w:val="left" w:pos="720"/>
-                <w:tab w:val="left" w:pos="1440"/>
-                <w:tab w:val="left" w:pos="2160"/>
-                <w:tab w:val="left" w:pos="2880"/>
-                <w:tab w:val="left" w:pos="3600"/>
-                <w:tab w:val="left" w:pos="4320"/>
-                <w:tab w:val="left" w:pos="4680"/>
-              </w:tabs>
-              <w:rPr>
-                <w:rFonts w:ascii="Palatino Linotype" w:hAnsi="Palatino Linotype"/>
-                <w:b/>
-                <w:bCs/>
-              </w:rPr>
-            </w:pPr>
-          </w:p>
-        </w:tc>
-        <w:tc>
-          <w:tcPr>
-            <w:tcW w:w="3289" w:type="dxa"/>
-          </w:tcPr>
-          <w:p>
-            <w:pPr>
-              <w:tabs>
-                <w:tab w:val="left" w:pos="-1080"/>
-                <w:tab w:val="left" w:pos="-720"/>
-                <w:tab w:val="left" w:pos="0"/>
-                <w:tab w:val="left" w:pos="720"/>
-                <w:tab w:val="left" w:pos="1440"/>
-                <w:tab w:val="left" w:pos="2160"/>
-                <w:tab w:val="left" w:pos="2880"/>
-                <w:tab w:val="left" w:pos="3600"/>
-                <w:tab w:val="left" w:pos="4320"/>
-                <w:tab w:val="left" w:pos="4680"/>
-              </w:tabs>
-              <w:rPr>
-                <w:rFonts w:ascii="Palatino Linotype" w:hAnsi="Palatino Linotype"/>
-                <w:b/>
-                <w:bCs/>
-              </w:rPr>
-            </w:pPr>
-          </w:p>
-        </w:tc>
-        <w:tc>
-          <w:tcPr>
-            <w:tcW w:w="3289" w:type="dxa"/>
-          </w:tcPr>
-          <w:p>
-            <w:pPr>
-              <w:tabs>
-                <w:tab w:val="left" w:pos="-1080"/>
-                <w:tab w:val="left" w:pos="-720"/>
-                <w:tab w:val="left" w:pos="0"/>
-                <w:tab w:val="left" w:pos="720"/>
-                <w:tab w:val="left" w:pos="1440"/>
-                <w:tab w:val="left" w:pos="2160"/>
-                <w:tab w:val="left" w:pos="2880"/>
-                <w:tab w:val="left" w:pos="3600"/>
-                <w:tab w:val="left" w:pos="4320"/>
-                <w:tab w:val="left" w:pos="4680"/>
-              </w:tabs>
-              <w:rPr>
-                <w:rFonts w:ascii="Palatino Linotype" w:hAnsi="Palatino Linotype"/>
-                <w:b/>
-                <w:bCs/>
-              </w:rPr>
-            </w:pPr>
-            <w:r>
-              <w:rPr>
-                <w:rFonts w:ascii="Palatino Linotype" w:hAnsi="Palatino Linotype"/>
-                <w:b/>
-                <w:bCs/>
-              </w:rPr>
-              <w:t>500</w:t>
             </w:r>
           </w:p>
         </w:tc>
@@ -1533,144 +945,6 @@
             </w:r>
           </w:p>
         </w:tc>
-        <w:tc>
-          <w:tcPr>
-            <w:tcW w:w="3289" w:type="dxa"/>
-          </w:tcPr>
-          <w:p>
-            <w:pPr>
-              <w:tabs>
-                <w:tab w:val="left" w:pos="-1080"/>
-                <w:tab w:val="left" w:pos="-720"/>
-                <w:tab w:val="left" w:pos="0"/>
-                <w:tab w:val="left" w:pos="720"/>
-                <w:tab w:val="left" w:pos="1440"/>
-                <w:tab w:val="left" w:pos="2160"/>
-                <w:tab w:val="left" w:pos="2880"/>
-                <w:tab w:val="left" w:pos="3600"/>
-                <w:tab w:val="left" w:pos="4320"/>
-                <w:tab w:val="left" w:pos="4680"/>
-              </w:tabs>
-              <w:rPr>
-                <w:rFonts w:ascii="Palatino Linotype" w:hAnsi="Palatino Linotype"/>
-                <w:b/>
-                <w:bCs/>
-              </w:rPr>
-            </w:pPr>
-          </w:p>
-        </w:tc>
-        <w:tc>
-          <w:tcPr>
-            <w:tcW w:w="3289" w:type="dxa"/>
-          </w:tcPr>
-          <w:p>
-            <w:pPr>
-              <w:tabs>
-                <w:tab w:val="left" w:pos="-1080"/>
-                <w:tab w:val="left" w:pos="-720"/>
-                <w:tab w:val="left" w:pos="0"/>
-                <w:tab w:val="left" w:pos="720"/>
-                <w:tab w:val="left" w:pos="1440"/>
-                <w:tab w:val="left" w:pos="2160"/>
-                <w:tab w:val="left" w:pos="2880"/>
-                <w:tab w:val="left" w:pos="3600"/>
-                <w:tab w:val="left" w:pos="4320"/>
-                <w:tab w:val="left" w:pos="4680"/>
-              </w:tabs>
-              <w:rPr>
-                <w:rFonts w:ascii="Palatino Linotype" w:hAnsi="Palatino Linotype"/>
-                <w:b/>
-                <w:bCs/>
-              </w:rPr>
-            </w:pPr>
-          </w:p>
-        </w:tc>
-        <w:tc>
-          <w:tcPr>
-            <w:tcW w:w="3289" w:type="dxa"/>
-          </w:tcPr>
-          <w:p>
-            <w:pPr>
-              <w:tabs>
-                <w:tab w:val="left" w:pos="-1080"/>
-                <w:tab w:val="left" w:pos="-720"/>
-                <w:tab w:val="left" w:pos="0"/>
-                <w:tab w:val="left" w:pos="720"/>
-                <w:tab w:val="left" w:pos="1440"/>
-                <w:tab w:val="left" w:pos="2160"/>
-                <w:tab w:val="left" w:pos="2880"/>
-                <w:tab w:val="left" w:pos="3600"/>
-                <w:tab w:val="left" w:pos="4320"/>
-                <w:tab w:val="left" w:pos="4680"/>
-              </w:tabs>
-              <w:rPr>
-                <w:rFonts w:ascii="Palatino Linotype" w:hAnsi="Palatino Linotype"/>
-                <w:b/>
-                <w:bCs/>
-              </w:rPr>
-            </w:pPr>
-          </w:p>
-        </w:tc>
-        <w:tc>
-          <w:tcPr>
-            <w:tcW w:w="3289" w:type="dxa"/>
-          </w:tcPr>
-          <w:p>
-            <w:pPr>
-              <w:tabs>
-                <w:tab w:val="left" w:pos="-1080"/>
-                <w:tab w:val="left" w:pos="-720"/>
-                <w:tab w:val="left" w:pos="0"/>
-                <w:tab w:val="left" w:pos="720"/>
-                <w:tab w:val="left" w:pos="1440"/>
-                <w:tab w:val="left" w:pos="2160"/>
-                <w:tab w:val="left" w:pos="2880"/>
-                <w:tab w:val="left" w:pos="3600"/>
-                <w:tab w:val="left" w:pos="4320"/>
-                <w:tab w:val="left" w:pos="4680"/>
-              </w:tabs>
-              <w:rPr>
-                <w:rFonts w:ascii="Palatino Linotype" w:hAnsi="Palatino Linotype"/>
-                <w:b/>
-                <w:bCs/>
-              </w:rPr>
-            </w:pPr>
-          </w:p>
-        </w:tc>
-        <w:tc>
-          <w:tcPr>
-            <w:tcW w:w="3289" w:type="dxa"/>
-          </w:tcPr>
-          <w:p>
-            <w:pPr>
-              <w:tabs>
-                <w:tab w:val="left" w:pos="-1080"/>
-                <w:tab w:val="left" w:pos="-720"/>
-                <w:tab w:val="left" w:pos="0"/>
-                <w:tab w:val="left" w:pos="720"/>
-                <w:tab w:val="left" w:pos="1440"/>
-                <w:tab w:val="left" w:pos="2160"/>
-                <w:tab w:val="left" w:pos="2880"/>
-                <w:tab w:val="left" w:pos="3600"/>
-                <w:tab w:val="left" w:pos="4320"/>
-                <w:tab w:val="left" w:pos="4680"/>
-              </w:tabs>
-              <w:rPr>
-                <w:rFonts w:ascii="Palatino Linotype" w:hAnsi="Palatino Linotype"/>
-                <w:b/>
-                <w:bCs/>
-              </w:rPr>
-            </w:pPr>
-            <w:r>
-              <w:rPr>
-                <w:rFonts w:ascii="Palatino Linotype" w:hAnsi="Palatino Linotype"/>
-                <w:b/>
-                <w:bCs/>
-              </w:rPr>
-              <w:t>0</w:t>
-            </w:r>
-          </w:p>
-        </w:tc>
       </w:tr>
       <w:tr>
         <w:tc>
@@ -1704,144 +978,6 @@
                 <w:bCs/>
               </w:rPr>
               <w:t>Jail Days</w:t>
-            </w:r>
-          </w:p>
-        </w:tc>
-        <w:tc>
-          <w:tcPr>
-            <w:tcW w:w="3289" w:type="dxa"/>
-          </w:tcPr>
-          <w:p>
-            <w:pPr>
-              <w:tabs>
-                <w:tab w:val="left" w:pos="-1080"/>
-                <w:tab w:val="left" w:pos="-720"/>
-                <w:tab w:val="left" w:pos="0"/>
-                <w:tab w:val="left" w:pos="720"/>
-                <w:tab w:val="left" w:pos="1440"/>
-                <w:tab w:val="left" w:pos="2160"/>
-                <w:tab w:val="left" w:pos="2880"/>
-                <w:tab w:val="left" w:pos="3600"/>
-                <w:tab w:val="left" w:pos="4320"/>
-                <w:tab w:val="left" w:pos="4680"/>
-              </w:tabs>
-              <w:rPr>
-                <w:rFonts w:ascii="Palatino Linotype" w:hAnsi="Palatino Linotype"/>
-                <w:b/>
-                <w:bCs/>
-              </w:rPr>
-            </w:pPr>
-          </w:p>
-        </w:tc>
-        <w:tc>
-          <w:tcPr>
-            <w:tcW w:w="3289" w:type="dxa"/>
-          </w:tcPr>
-          <w:p>
-            <w:pPr>
-              <w:tabs>
-                <w:tab w:val="left" w:pos="-1080"/>
-                <w:tab w:val="left" w:pos="-720"/>
-                <w:tab w:val="left" w:pos="0"/>
-                <w:tab w:val="left" w:pos="720"/>
-                <w:tab w:val="left" w:pos="1440"/>
-                <w:tab w:val="left" w:pos="2160"/>
-                <w:tab w:val="left" w:pos="2880"/>
-                <w:tab w:val="left" w:pos="3600"/>
-                <w:tab w:val="left" w:pos="4320"/>
-                <w:tab w:val="left" w:pos="4680"/>
-              </w:tabs>
-              <w:rPr>
-                <w:rFonts w:ascii="Palatino Linotype" w:hAnsi="Palatino Linotype"/>
-                <w:b/>
-                <w:bCs/>
-              </w:rPr>
-            </w:pPr>
-          </w:p>
-        </w:tc>
-        <w:tc>
-          <w:tcPr>
-            <w:tcW w:w="3289" w:type="dxa"/>
-          </w:tcPr>
-          <w:p>
-            <w:pPr>
-              <w:tabs>
-                <w:tab w:val="left" w:pos="-1080"/>
-                <w:tab w:val="left" w:pos="-720"/>
-                <w:tab w:val="left" w:pos="0"/>
-                <w:tab w:val="left" w:pos="720"/>
-                <w:tab w:val="left" w:pos="1440"/>
-                <w:tab w:val="left" w:pos="2160"/>
-                <w:tab w:val="left" w:pos="2880"/>
-                <w:tab w:val="left" w:pos="3600"/>
-                <w:tab w:val="left" w:pos="4320"/>
-                <w:tab w:val="left" w:pos="4680"/>
-              </w:tabs>
-              <w:rPr>
-                <w:rFonts w:ascii="Palatino Linotype" w:hAnsi="Palatino Linotype"/>
-                <w:b/>
-                <w:bCs/>
-              </w:rPr>
-            </w:pPr>
-          </w:p>
-        </w:tc>
-        <w:tc>
-          <w:tcPr>
-            <w:tcW w:w="3289" w:type="dxa"/>
-          </w:tcPr>
-          <w:p>
-            <w:pPr>
-              <w:tabs>
-                <w:tab w:val="left" w:pos="-1080"/>
-                <w:tab w:val="left" w:pos="-720"/>
-                <w:tab w:val="left" w:pos="0"/>
-                <w:tab w:val="left" w:pos="720"/>
-                <w:tab w:val="left" w:pos="1440"/>
-                <w:tab w:val="left" w:pos="2160"/>
-                <w:tab w:val="left" w:pos="2880"/>
-                <w:tab w:val="left" w:pos="3600"/>
-                <w:tab w:val="left" w:pos="4320"/>
-                <w:tab w:val="left" w:pos="4680"/>
-              </w:tabs>
-              <w:rPr>
-                <w:rFonts w:ascii="Palatino Linotype" w:hAnsi="Palatino Linotype"/>
-                <w:b/>
-                <w:bCs/>
-              </w:rPr>
-            </w:pPr>
-          </w:p>
-        </w:tc>
-        <w:tc>
-          <w:tcPr>
-            <w:tcW w:w="3289" w:type="dxa"/>
-          </w:tcPr>
-          <w:p>
-            <w:pPr>
-              <w:tabs>
-                <w:tab w:val="left" w:pos="-1080"/>
-                <w:tab w:val="left" w:pos="-720"/>
-                <w:tab w:val="left" w:pos="0"/>
-                <w:tab w:val="left" w:pos="720"/>
-                <w:tab w:val="left" w:pos="1440"/>
-                <w:tab w:val="left" w:pos="2160"/>
-                <w:tab w:val="left" w:pos="2880"/>
-                <w:tab w:val="left" w:pos="3600"/>
-                <w:tab w:val="left" w:pos="4320"/>
-                <w:tab w:val="left" w:pos="4680"/>
-              </w:tabs>
-              <w:rPr>
-                <w:rFonts w:ascii="Palatino Linotype" w:hAnsi="Palatino Linotype"/>
-                <w:b/>
-                <w:bCs/>
-              </w:rPr>
-            </w:pPr>
-            <w:r>
-              <w:rPr>
-                <w:rFonts w:ascii="Palatino Linotype" w:hAnsi="Palatino Linotype"/>
-                <w:b/>
-                <w:bCs/>
-              </w:rPr>
-              <w:t>60</w:t>
             </w:r>
           </w:p>
         </w:tc>
@@ -1881,144 +1017,6 @@
             </w:r>
           </w:p>
         </w:tc>
-        <w:tc>
-          <w:tcPr>
-            <w:tcW w:w="3289" w:type="dxa"/>
-          </w:tcPr>
-          <w:p>
-            <w:pPr>
-              <w:tabs>
-                <w:tab w:val="left" w:pos="-1080"/>
-                <w:tab w:val="left" w:pos="-720"/>
-                <w:tab w:val="left" w:pos="0"/>
-                <w:tab w:val="left" w:pos="720"/>
-                <w:tab w:val="left" w:pos="1440"/>
-                <w:tab w:val="left" w:pos="2160"/>
-                <w:tab w:val="left" w:pos="2880"/>
-                <w:tab w:val="left" w:pos="3600"/>
-                <w:tab w:val="left" w:pos="4320"/>
-                <w:tab w:val="left" w:pos="4680"/>
-              </w:tabs>
-              <w:rPr>
-                <w:rFonts w:ascii="Palatino Linotype" w:hAnsi="Palatino Linotype"/>
-                <w:b/>
-                <w:bCs/>
-              </w:rPr>
-            </w:pPr>
-          </w:p>
-        </w:tc>
-        <w:tc>
-          <w:tcPr>
-            <w:tcW w:w="3289" w:type="dxa"/>
-          </w:tcPr>
-          <w:p>
-            <w:pPr>
-              <w:tabs>
-                <w:tab w:val="left" w:pos="-1080"/>
-                <w:tab w:val="left" w:pos="-720"/>
-                <w:tab w:val="left" w:pos="0"/>
-                <w:tab w:val="left" w:pos="720"/>
-                <w:tab w:val="left" w:pos="1440"/>
-                <w:tab w:val="left" w:pos="2160"/>
-                <w:tab w:val="left" w:pos="2880"/>
-                <w:tab w:val="left" w:pos="3600"/>
-                <w:tab w:val="left" w:pos="4320"/>
-                <w:tab w:val="left" w:pos="4680"/>
-              </w:tabs>
-              <w:rPr>
-                <w:rFonts w:ascii="Palatino Linotype" w:hAnsi="Palatino Linotype"/>
-                <w:b/>
-                <w:bCs/>
-              </w:rPr>
-            </w:pPr>
-          </w:p>
-        </w:tc>
-        <w:tc>
-          <w:tcPr>
-            <w:tcW w:w="3289" w:type="dxa"/>
-          </w:tcPr>
-          <w:p>
-            <w:pPr>
-              <w:tabs>
-                <w:tab w:val="left" w:pos="-1080"/>
-                <w:tab w:val="left" w:pos="-720"/>
-                <w:tab w:val="left" w:pos="0"/>
-                <w:tab w:val="left" w:pos="720"/>
-                <w:tab w:val="left" w:pos="1440"/>
-                <w:tab w:val="left" w:pos="2160"/>
-                <w:tab w:val="left" w:pos="2880"/>
-                <w:tab w:val="left" w:pos="3600"/>
-                <w:tab w:val="left" w:pos="4320"/>
-                <w:tab w:val="left" w:pos="4680"/>
-              </w:tabs>
-              <w:rPr>
-                <w:rFonts w:ascii="Palatino Linotype" w:hAnsi="Palatino Linotype"/>
-                <w:b/>
-                <w:bCs/>
-              </w:rPr>
-            </w:pPr>
-          </w:p>
-        </w:tc>
-        <w:tc>
-          <w:tcPr>
-            <w:tcW w:w="3289" w:type="dxa"/>
-          </w:tcPr>
-          <w:p>
-            <w:pPr>
-              <w:tabs>
-                <w:tab w:val="left" w:pos="-1080"/>
-                <w:tab w:val="left" w:pos="-720"/>
-                <w:tab w:val="left" w:pos="0"/>
-                <w:tab w:val="left" w:pos="720"/>
-                <w:tab w:val="left" w:pos="1440"/>
-                <w:tab w:val="left" w:pos="2160"/>
-                <w:tab w:val="left" w:pos="2880"/>
-                <w:tab w:val="left" w:pos="3600"/>
-                <w:tab w:val="left" w:pos="4320"/>
-                <w:tab w:val="left" w:pos="4680"/>
-              </w:tabs>
-              <w:rPr>
-                <w:rFonts w:ascii="Palatino Linotype" w:hAnsi="Palatino Linotype"/>
-                <w:b/>
-                <w:bCs/>
-              </w:rPr>
-            </w:pPr>
-          </w:p>
-        </w:tc>
-        <w:tc>
-          <w:tcPr>
-            <w:tcW w:w="3289" w:type="dxa"/>
-          </w:tcPr>
-          <w:p>
-            <w:pPr>
-              <w:tabs>
-                <w:tab w:val="left" w:pos="-1080"/>
-                <w:tab w:val="left" w:pos="-720"/>
-                <w:tab w:val="left" w:pos="0"/>
-                <w:tab w:val="left" w:pos="720"/>
-                <w:tab w:val="left" w:pos="1440"/>
-                <w:tab w:val="left" w:pos="2160"/>
-                <w:tab w:val="left" w:pos="2880"/>
-                <w:tab w:val="left" w:pos="3600"/>
-                <w:tab w:val="left" w:pos="4320"/>
-                <w:tab w:val="left" w:pos="4680"/>
-              </w:tabs>
-              <w:rPr>
-                <w:rFonts w:ascii="Palatino Linotype" w:hAnsi="Palatino Linotype"/>
-                <w:b/>
-                <w:bCs/>
-              </w:rPr>
-            </w:pPr>
-            <w:r>
-              <w:rPr>
-                <w:rFonts w:ascii="Palatino Linotype" w:hAnsi="Palatino Linotype"/>
-                <w:b/>
-                <w:bCs/>
-              </w:rPr>
-              <w:t>58</w:t>
-            </w:r>
-          </w:p>
-        </w:tc>
       </w:tr>
     </w:tbl>
     <w:p>
@@ -2036,6 +1034,7 @@
           <w:tab w:val="left" w:pos="4680"/>
         </w:tabs>
         <w:ind w:left="4680" w:hanging="4680"/>
+        <w:jc w:val="left"/>
         <w:rPr>
           <w:rFonts w:ascii="Palatino Linotype" w:hAnsi="Palatino Linotype"/>
           <w:b/>
@@ -2058,6 +1057,7 @@
           <w:tab w:val="left" w:pos="4680"/>
         </w:tabs>
         <w:ind w:left="4680" w:hanging="4680"/>
+        <w:jc w:val="left"/>
         <w:rPr>
           <w:rFonts w:ascii="Palatino Linotype" w:hAnsi="Palatino Linotype"/>
           <w:b/>
@@ -2070,30 +1070,32 @@
           <w:b/>
           <w:bCs/>
         </w:rPr>
-        <w:t>Ability to Pay</w:t>
-      </w:r>
-    </w:p>
-    <w:p>
-      <w:pPr>
-        <w:tabs>
-          <w:tab w:val="left" w:pos="-1080"/>
-          <w:tab w:val="left" w:pos="-720"/>
-          <w:tab w:val="left" w:pos="0"/>
-          <w:tab w:val="left" w:pos="720"/>
-          <w:tab w:val="left" w:pos="1440"/>
-          <w:tab w:val="left" w:pos="2160"/>
-          <w:tab w:val="left" w:pos="2880"/>
-          <w:tab w:val="left" w:pos="3600"/>
-          <w:tab w:val="left" w:pos="4320"/>
-          <w:tab w:val="left" w:pos="4680"/>
-        </w:tabs>
-        <w:rPr>
-          <w:rFonts w:ascii="Palatino Linotype" w:hAnsi="Palatino Linotype"/>
-        </w:rPr>
-      </w:pPr>
-    </w:p>
-    <w:p>
-      <w:pPr>
+        <w:t xml:space="preserve">Ability to Pay</w:t>
+      </w:r>
+    </w:p>
+    <w:p>
+      <w:pPr>
+        <w:tabs>
+          <w:tab w:val="left" w:pos="-1080"/>
+          <w:tab w:val="left" w:pos="-720"/>
+          <w:tab w:val="left" w:pos="0"/>
+          <w:tab w:val="left" w:pos="720"/>
+          <w:tab w:val="left" w:pos="1440"/>
+          <w:tab w:val="left" w:pos="2160"/>
+          <w:tab w:val="left" w:pos="2880"/>
+          <w:tab w:val="left" w:pos="3600"/>
+          <w:tab w:val="left" w:pos="4320"/>
+          <w:tab w:val="left" w:pos="4680"/>
+        </w:tabs>
+        <w:jc w:val="left"/>
+        <w:rPr>
+          <w:rFonts w:ascii="Palatino Linotype" w:hAnsi="Palatino Linotype"/>
+        </w:rPr>
+      </w:pPr>
+    </w:p>
+    <w:p>
+      <w:pPr>
+        <w:jc w:val="left"/>
         <w:rPr>
           <w:rFonts w:ascii="Palatino Linotype" w:hAnsi="Palatino Linotype"/>
         </w:rPr>
@@ -2104,44 +1106,64 @@
         </w:rPr>
         <w:t xml:space="preserve">Defendant claimed the ability to pay in  days. </w:t>
       </w:r>
-    </w:p>
-    <w:p>
-      <w:pPr>
-        <w:tabs>
-          <w:tab w:val="left" w:pos="-1080"/>
-          <w:tab w:val="left" w:pos="-720"/>
-          <w:tab w:val="left" w:pos="0"/>
-          <w:tab w:val="left" w:pos="720"/>
-          <w:tab w:val="left" w:pos="1440"/>
-          <w:tab w:val="left" w:pos="2160"/>
-          <w:tab w:val="left" w:pos="2880"/>
-          <w:tab w:val="left" w:pos="3600"/>
-          <w:tab w:val="left" w:pos="4320"/>
-          <w:tab w:val="left" w:pos="4680"/>
-        </w:tabs>
-        <w:rPr>
-          <w:rFonts w:ascii="Palatino Linotype" w:hAnsi="Palatino Linotype"/>
-        </w:rPr>
-      </w:pPr>
-    </w:p>
-    <w:p>
-      <w:pPr>
-        <w:tabs>
-          <w:tab w:val="left" w:pos="-1080"/>
-          <w:tab w:val="left" w:pos="-720"/>
-          <w:tab w:val="left" w:pos="0"/>
-          <w:tab w:val="left" w:pos="720"/>
-          <w:tab w:val="left" w:pos="1440"/>
-          <w:tab w:val="left" w:pos="2160"/>
-          <w:tab w:val="left" w:pos="2880"/>
-          <w:tab w:val="left" w:pos="3600"/>
-          <w:tab w:val="left" w:pos="4320"/>
-          <w:tab w:val="left" w:pos="4680"/>
-        </w:tabs>
-        <w:rPr>
-          <w:rFonts w:ascii="Palatino Linotype" w:hAnsi="Palatino Linotype"/>
-        </w:rPr>
-      </w:pPr>
+      <w:r>
+        <w:rPr>
+          <w:rFonts w:ascii="Palatino Linotype" w:hAnsi="Palatino Linotype"/>
+        </w:rPr>
+        <w:t xml:space="preserve"/>
+      </w:r>
+      <w:r>
+        <w:rPr>
+          <w:rFonts w:ascii="Palatino Linotype" w:hAnsi="Palatino Linotype"/>
+        </w:rPr>
+        <w:t xml:space="preserve"/>
+      </w:r>
+    </w:p>
+    <w:p>
+      <w:pPr>
+        <w:tabs>
+          <w:tab w:val="left" w:pos="-1080"/>
+          <w:tab w:val="left" w:pos="-720"/>
+          <w:tab w:val="left" w:pos="0"/>
+          <w:tab w:val="left" w:pos="720"/>
+          <w:tab w:val="left" w:pos="1440"/>
+          <w:tab w:val="left" w:pos="2160"/>
+          <w:tab w:val="left" w:pos="2880"/>
+          <w:tab w:val="left" w:pos="3600"/>
+          <w:tab w:val="left" w:pos="4320"/>
+          <w:tab w:val="left" w:pos="4680"/>
+        </w:tabs>
+        <w:jc w:val="left"/>
+        <w:rPr>
+          <w:rFonts w:ascii="Palatino Linotype" w:hAnsi="Palatino Linotype"/>
+        </w:rPr>
+      </w:pPr>
+    </w:p>
+    <w:p>
+      <w:pPr>
+        <w:tabs>
+          <w:tab w:val="left" w:pos="-1080"/>
+          <w:tab w:val="left" w:pos="-720"/>
+          <w:tab w:val="left" w:pos="0"/>
+          <w:tab w:val="left" w:pos="720"/>
+          <w:tab w:val="left" w:pos="1440"/>
+          <w:tab w:val="left" w:pos="2160"/>
+          <w:tab w:val="left" w:pos="2880"/>
+          <w:tab w:val="left" w:pos="3600"/>
+          <w:tab w:val="left" w:pos="4320"/>
+          <w:tab w:val="left" w:pos="4680"/>
+        </w:tabs>
+        <w:jc w:val="left"/>
+        <w:rPr>
+          <w:rFonts w:ascii="Palatino Linotype" w:hAnsi="Palatino Linotype"/>
+        </w:rPr>
+      </w:pPr>
+      <w:r>
+        <w:rPr>
+          <w:rFonts w:ascii="Palatino Linotype" w:hAnsi="Palatino Linotype"/>
+        </w:rPr>
+        <w:t xml:space="preserve"/>
+      </w:r>
       <w:r>
         <w:rPr>
           <w:rFonts w:ascii="Palatino Linotype" w:hAnsi="Palatino Linotype"/>
@@ -2163,6 +1185,7 @@
           <w:tab w:val="left" w:pos="4320"/>
           <w:tab w:val="left" w:pos="4680"/>
         </w:tabs>
+        <w:jc w:val="left"/>
         <w:rPr>
           <w:rFonts w:ascii="Palatino Linotype" w:hAnsi="Palatino Linotype"/>
         </w:rPr>
@@ -2183,6 +1206,7 @@
           <w:tab w:val="left" w:pos="4680"/>
         </w:tabs>
         <w:ind w:left="4680" w:hanging="4680"/>
+        <w:jc w:val="left"/>
         <w:rPr>
           <w:rFonts w:ascii="Palatino Linotype" w:hAnsi="Palatino Linotype"/>
         </w:rPr>
@@ -2203,6 +1227,7 @@
           <w:tab w:val="left" w:pos="4680"/>
         </w:tabs>
         <w:ind w:left="4680" w:hanging="4680"/>
+        <w:jc w:val="left"/>
         <w:rPr>
           <w:rFonts w:ascii="Palatino Linotype" w:hAnsi="Palatino Linotype"/>
         </w:rPr>
@@ -2223,6 +1248,7 @@
           <w:tab w:val="left" w:pos="4680"/>
         </w:tabs>
         <w:ind w:left="4680" w:hanging="4680"/>
+        <w:jc w:val="left"/>
         <w:rPr>
           <w:rFonts w:ascii="Palatino Linotype" w:hAnsi="Palatino Linotype"/>
         </w:rPr>
@@ -2279,6 +1305,7 @@
           <w:tab w:val="left" w:pos="4680"/>
         </w:tabs>
         <w:ind w:firstLine="4680"/>
+        <w:jc w:val="left"/>
         <w:rPr>
           <w:rFonts w:ascii="Palatino Linotype" w:hAnsi="Palatino Linotype"/>
         </w:rPr>
@@ -2311,6 +1338,7 @@
           <w:tab w:val="left" w:pos="4680"/>
         </w:tabs>
         <w:ind w:firstLine="4680"/>
+        <w:jc w:val="left"/>
         <w:rPr>
           <w:rFonts w:ascii="Palatino Linotype" w:hAnsi="Palatino Linotype"/>
         </w:rPr>
@@ -2338,82 +1366,87 @@
           <w:tab w:val="left" w:pos="4680"/>
         </w:tabs>
         <w:ind w:firstLine="4680"/>
-        <w:rPr>
-          <w:rFonts w:ascii="Palatino Linotype" w:hAnsi="Palatino Linotype"/>
-        </w:rPr>
-      </w:pPr>
-    </w:p>
-    <w:p>
-      <w:pPr>
-        <w:tabs>
-          <w:tab w:val="left" w:pos="-1080"/>
-          <w:tab w:val="left" w:pos="-720"/>
-          <w:tab w:val="left" w:pos="0"/>
-          <w:tab w:val="left" w:pos="720"/>
-          <w:tab w:val="left" w:pos="1440"/>
-          <w:tab w:val="left" w:pos="2160"/>
-          <w:tab w:val="left" w:pos="2880"/>
-          <w:tab w:val="left" w:pos="3600"/>
-          <w:tab w:val="left" w:pos="4320"/>
-          <w:tab w:val="left" w:pos="4680"/>
-        </w:tabs>
-        <w:rPr>
-          <w:rFonts w:ascii="Palatino Linotype" w:hAnsi="Palatino Linotype"/>
-        </w:rPr>
-      </w:pPr>
-    </w:p>
-    <w:p>
-      <w:pPr>
-        <w:tabs>
-          <w:tab w:val="left" w:pos="-1080"/>
-          <w:tab w:val="left" w:pos="-720"/>
-          <w:tab w:val="left" w:pos="0"/>
-          <w:tab w:val="left" w:pos="720"/>
-          <w:tab w:val="left" w:pos="1440"/>
-          <w:tab w:val="left" w:pos="2160"/>
-          <w:tab w:val="left" w:pos="2880"/>
-          <w:tab w:val="left" w:pos="3600"/>
-          <w:tab w:val="left" w:pos="4320"/>
-          <w:tab w:val="left" w:pos="4680"/>
-        </w:tabs>
-        <w:rPr>
-          <w:rFonts w:ascii="Palatino Linotype" w:hAnsi="Palatino Linotype"/>
-        </w:rPr>
-      </w:pPr>
-    </w:p>
-    <w:p>
-      <w:pPr>
-        <w:tabs>
-          <w:tab w:val="left" w:pos="-1080"/>
-          <w:tab w:val="left" w:pos="-720"/>
-          <w:tab w:val="left" w:pos="0"/>
-          <w:tab w:val="left" w:pos="720"/>
-          <w:tab w:val="left" w:pos="1440"/>
-          <w:tab w:val="left" w:pos="2160"/>
-          <w:tab w:val="left" w:pos="2880"/>
-          <w:tab w:val="left" w:pos="3600"/>
-          <w:tab w:val="left" w:pos="4320"/>
-          <w:tab w:val="left" w:pos="4680"/>
-        </w:tabs>
-        <w:rPr>
-          <w:rFonts w:ascii="Palatino Linotype" w:hAnsi="Palatino Linotype"/>
-        </w:rPr>
-      </w:pPr>
-    </w:p>
-    <w:p>
-      <w:pPr>
-        <w:tabs>
-          <w:tab w:val="left" w:pos="-1080"/>
-          <w:tab w:val="left" w:pos="-720"/>
-          <w:tab w:val="left" w:pos="0"/>
-          <w:tab w:val="left" w:pos="720"/>
-          <w:tab w:val="left" w:pos="1440"/>
-          <w:tab w:val="left" w:pos="2160"/>
-          <w:tab w:val="left" w:pos="2880"/>
-          <w:tab w:val="left" w:pos="3600"/>
-          <w:tab w:val="left" w:pos="4320"/>
-          <w:tab w:val="left" w:pos="4680"/>
-        </w:tabs>
+        <w:jc w:val="left"/>
+        <w:rPr>
+          <w:rFonts w:ascii="Palatino Linotype" w:hAnsi="Palatino Linotype"/>
+        </w:rPr>
+      </w:pPr>
+    </w:p>
+    <w:p>
+      <w:pPr>
+        <w:tabs>
+          <w:tab w:val="left" w:pos="-1080"/>
+          <w:tab w:val="left" w:pos="-720"/>
+          <w:tab w:val="left" w:pos="0"/>
+          <w:tab w:val="left" w:pos="720"/>
+          <w:tab w:val="left" w:pos="1440"/>
+          <w:tab w:val="left" w:pos="2160"/>
+          <w:tab w:val="left" w:pos="2880"/>
+          <w:tab w:val="left" w:pos="3600"/>
+          <w:tab w:val="left" w:pos="4320"/>
+          <w:tab w:val="left" w:pos="4680"/>
+        </w:tabs>
+        <w:jc w:val="left"/>
+        <w:rPr>
+          <w:rFonts w:ascii="Palatino Linotype" w:hAnsi="Palatino Linotype"/>
+        </w:rPr>
+      </w:pPr>
+    </w:p>
+    <w:p>
+      <w:pPr>
+        <w:tabs>
+          <w:tab w:val="left" w:pos="-1080"/>
+          <w:tab w:val="left" w:pos="-720"/>
+          <w:tab w:val="left" w:pos="0"/>
+          <w:tab w:val="left" w:pos="720"/>
+          <w:tab w:val="left" w:pos="1440"/>
+          <w:tab w:val="left" w:pos="2160"/>
+          <w:tab w:val="left" w:pos="2880"/>
+          <w:tab w:val="left" w:pos="3600"/>
+          <w:tab w:val="left" w:pos="4320"/>
+          <w:tab w:val="left" w:pos="4680"/>
+        </w:tabs>
+        <w:jc w:val="left"/>
+        <w:rPr>
+          <w:rFonts w:ascii="Palatino Linotype" w:hAnsi="Palatino Linotype"/>
+        </w:rPr>
+      </w:pPr>
+    </w:p>
+    <w:p>
+      <w:pPr>
+        <w:tabs>
+          <w:tab w:val="left" w:pos="-1080"/>
+          <w:tab w:val="left" w:pos="-720"/>
+          <w:tab w:val="left" w:pos="0"/>
+          <w:tab w:val="left" w:pos="720"/>
+          <w:tab w:val="left" w:pos="1440"/>
+          <w:tab w:val="left" w:pos="2160"/>
+          <w:tab w:val="left" w:pos="2880"/>
+          <w:tab w:val="left" w:pos="3600"/>
+          <w:tab w:val="left" w:pos="4320"/>
+          <w:tab w:val="left" w:pos="4680"/>
+        </w:tabs>
+        <w:jc w:val="left"/>
+        <w:rPr>
+          <w:rFonts w:ascii="Palatino Linotype" w:hAnsi="Palatino Linotype"/>
+        </w:rPr>
+      </w:pPr>
+    </w:p>
+    <w:p>
+      <w:pPr>
+        <w:tabs>
+          <w:tab w:val="left" w:pos="-1080"/>
+          <w:tab w:val="left" w:pos="-720"/>
+          <w:tab w:val="left" w:pos="0"/>
+          <w:tab w:val="left" w:pos="720"/>
+          <w:tab w:val="left" w:pos="1440"/>
+          <w:tab w:val="left" w:pos="2160"/>
+          <w:tab w:val="left" w:pos="2880"/>
+          <w:tab w:val="left" w:pos="3600"/>
+          <w:tab w:val="left" w:pos="4320"/>
+          <w:tab w:val="left" w:pos="4680"/>
+        </w:tabs>
+        <w:jc w:val="left"/>
         <w:rPr>
           <w:rFonts w:ascii="Palatino Linotype" w:hAnsi="Palatino Linotype"/>
         </w:rPr>
@@ -2428,23 +1461,24 @@
         <w:rPr>
           <w:rFonts w:ascii="Palatino Linotype" w:hAnsi="Palatino Linotype"/>
         </w:rPr>
-        <w:t>Prosecutor’s Office</w:t>
-      </w:r>
-    </w:p>
-    <w:p>
-      <w:pPr>
-        <w:tabs>
-          <w:tab w:val="left" w:pos="-1080"/>
-          <w:tab w:val="left" w:pos="-720"/>
-          <w:tab w:val="left" w:pos="0"/>
-          <w:tab w:val="left" w:pos="720"/>
-          <w:tab w:val="left" w:pos="1440"/>
-          <w:tab w:val="left" w:pos="2160"/>
-          <w:tab w:val="left" w:pos="2880"/>
-          <w:tab w:val="left" w:pos="3600"/>
-          <w:tab w:val="left" w:pos="4320"/>
-          <w:tab w:val="left" w:pos="4680"/>
-        </w:tabs>
+        <w:t xml:space="preserve">Prosecutor’s Office</w:t>
+      </w:r>
+    </w:p>
+    <w:p>
+      <w:pPr>
+        <w:tabs>
+          <w:tab w:val="left" w:pos="-1080"/>
+          <w:tab w:val="left" w:pos="-720"/>
+          <w:tab w:val="left" w:pos="0"/>
+          <w:tab w:val="left" w:pos="720"/>
+          <w:tab w:val="left" w:pos="1440"/>
+          <w:tab w:val="left" w:pos="2160"/>
+          <w:tab w:val="left" w:pos="2880"/>
+          <w:tab w:val="left" w:pos="3600"/>
+          <w:tab w:val="left" w:pos="4320"/>
+          <w:tab w:val="left" w:pos="4680"/>
+        </w:tabs>
+        <w:jc w:val="left"/>
         <w:rPr>
           <w:rFonts w:ascii="Palatino Linotype" w:hAnsi="Palatino Linotype"/>
         </w:rPr>
@@ -2466,7 +1500,7 @@
         <w:rPr>
           <w:rFonts w:ascii="Palatino Linotype" w:hAnsi="Palatino Linotype"/>
         </w:rPr>
-        <w:t>Tigran Safaryan</w:t>
+        <w:t xml:space="preserve">Tigran R. Safaryan</w:t>
       </w:r>
       <w:r>
         <w:rPr>
@@ -2495,63 +1529,67 @@
           <w:tab w:val="left" w:pos="4320"/>
           <w:tab w:val="left" w:pos="4680"/>
         </w:tabs>
-        <w:rPr>
-          <w:rFonts w:ascii="Palatino Linotype" w:hAnsi="Palatino Linotype"/>
-        </w:rPr>
-      </w:pPr>
-    </w:p>
-    <w:p>
-      <w:pPr>
-        <w:tabs>
-          <w:tab w:val="left" w:pos="-1080"/>
-          <w:tab w:val="left" w:pos="-720"/>
-          <w:tab w:val="left" w:pos="0"/>
-          <w:tab w:val="left" w:pos="720"/>
-          <w:tab w:val="left" w:pos="1440"/>
-          <w:tab w:val="left" w:pos="2160"/>
-          <w:tab w:val="left" w:pos="2880"/>
-          <w:tab w:val="left" w:pos="3600"/>
-          <w:tab w:val="left" w:pos="4320"/>
-          <w:tab w:val="left" w:pos="4680"/>
-        </w:tabs>
-        <w:rPr>
-          <w:rFonts w:ascii="Palatino Linotype" w:hAnsi="Palatino Linotype"/>
-        </w:rPr>
-      </w:pPr>
-    </w:p>
-    <w:p>
-      <w:pPr>
-        <w:tabs>
-          <w:tab w:val="left" w:pos="-1080"/>
-          <w:tab w:val="left" w:pos="-720"/>
-          <w:tab w:val="left" w:pos="0"/>
-          <w:tab w:val="left" w:pos="720"/>
-          <w:tab w:val="left" w:pos="1440"/>
-          <w:tab w:val="left" w:pos="2160"/>
-          <w:tab w:val="left" w:pos="2880"/>
-          <w:tab w:val="left" w:pos="3600"/>
-          <w:tab w:val="left" w:pos="4320"/>
-          <w:tab w:val="left" w:pos="4680"/>
-        </w:tabs>
-        <w:rPr>
-          <w:rFonts w:ascii="Palatino Linotype" w:hAnsi="Palatino Linotype"/>
-        </w:rPr>
-      </w:pPr>
-    </w:p>
-    <w:p>
-      <w:pPr>
-        <w:tabs>
-          <w:tab w:val="left" w:pos="-1080"/>
-          <w:tab w:val="left" w:pos="-720"/>
-          <w:tab w:val="left" w:pos="0"/>
-          <w:tab w:val="left" w:pos="720"/>
-          <w:tab w:val="left" w:pos="1440"/>
-          <w:tab w:val="left" w:pos="2160"/>
-          <w:tab w:val="left" w:pos="2880"/>
-          <w:tab w:val="left" w:pos="3600"/>
-          <w:tab w:val="left" w:pos="4320"/>
-          <w:tab w:val="left" w:pos="4680"/>
-        </w:tabs>
+        <w:jc w:val="left"/>
+        <w:rPr>
+          <w:rFonts w:ascii="Palatino Linotype" w:hAnsi="Palatino Linotype"/>
+        </w:rPr>
+      </w:pPr>
+    </w:p>
+    <w:p>
+      <w:pPr>
+        <w:tabs>
+          <w:tab w:val="left" w:pos="-1080"/>
+          <w:tab w:val="left" w:pos="-720"/>
+          <w:tab w:val="left" w:pos="0"/>
+          <w:tab w:val="left" w:pos="720"/>
+          <w:tab w:val="left" w:pos="1440"/>
+          <w:tab w:val="left" w:pos="2160"/>
+          <w:tab w:val="left" w:pos="2880"/>
+          <w:tab w:val="left" w:pos="3600"/>
+          <w:tab w:val="left" w:pos="4320"/>
+          <w:tab w:val="left" w:pos="4680"/>
+        </w:tabs>
+        <w:jc w:val="left"/>
+        <w:rPr>
+          <w:rFonts w:ascii="Palatino Linotype" w:hAnsi="Palatino Linotype"/>
+        </w:rPr>
+      </w:pPr>
+    </w:p>
+    <w:p>
+      <w:pPr>
+        <w:tabs>
+          <w:tab w:val="left" w:pos="-1080"/>
+          <w:tab w:val="left" w:pos="-720"/>
+          <w:tab w:val="left" w:pos="0"/>
+          <w:tab w:val="left" w:pos="720"/>
+          <w:tab w:val="left" w:pos="1440"/>
+          <w:tab w:val="left" w:pos="2160"/>
+          <w:tab w:val="left" w:pos="2880"/>
+          <w:tab w:val="left" w:pos="3600"/>
+          <w:tab w:val="left" w:pos="4320"/>
+          <w:tab w:val="left" w:pos="4680"/>
+        </w:tabs>
+        <w:jc w:val="left"/>
+        <w:rPr>
+          <w:rFonts w:ascii="Palatino Linotype" w:hAnsi="Palatino Linotype"/>
+        </w:rPr>
+      </w:pPr>
+    </w:p>
+    <w:p>
+      <w:pPr>
+        <w:tabs>
+          <w:tab w:val="left" w:pos="-1080"/>
+          <w:tab w:val="left" w:pos="-720"/>
+          <w:tab w:val="left" w:pos="0"/>
+          <w:tab w:val="left" w:pos="720"/>
+          <w:tab w:val="left" w:pos="1440"/>
+          <w:tab w:val="left" w:pos="2160"/>
+          <w:tab w:val="left" w:pos="2880"/>
+          <w:tab w:val="left" w:pos="3600"/>
+          <w:tab w:val="left" w:pos="4320"/>
+          <w:tab w:val="left" w:pos="4680"/>
+        </w:tabs>
+        <w:jc w:val="left"/>
         <w:rPr>
           <w:rFonts w:ascii="Palatino Linotype" w:hAnsi="Palatino Linotype"/>
         </w:rPr>
@@ -2611,7 +1649,7 @@
       <w:jc w:val="right"/>
     </w:pPr>
     <w:r>
-      <w:t>Final Judgment Entry</w:t>
+      <w:t xml:space="preserve">Final Judgment Entry</w:t>
     </w:r>
     <w:r>
       <w:t xml:space="preserve"> 21TRC04330</w:t>

</xml_diff>

<commit_message>
Updated community control dialog and template.
</commit_message>
<xml_diff>
--- a/Saved/21TRC04330_Judgment Entry.docx
+++ b/Saved/21TRC04330_Judgment Entry.docx
@@ -16,7 +16,6 @@
           <w:tab w:val="left" w:pos="4320"/>
           <w:tab w:val="left" w:pos="4680"/>
         </w:tabs>
-        <w:jc w:val="left"/>
         <w:rPr>
           <w:rFonts w:ascii="Palatino Linotype" w:hAnsi="Palatino Linotype"/>
         </w:rPr>
@@ -37,7 +36,6 @@
           <w:tab w:val="left" w:pos="4680"/>
         </w:tabs>
         <w:ind w:left="4680" w:hanging="4680"/>
-        <w:jc w:val="left"/>
         <w:rPr>
           <w:rFonts w:ascii="Palatino Linotype" w:hAnsi="Palatino Linotype"/>
         </w:rPr>
@@ -88,7 +86,6 @@
           <w:tab w:val="left" w:pos="4680"/>
         </w:tabs>
         <w:ind w:left="4680" w:hanging="2520"/>
-        <w:jc w:val="left"/>
         <w:rPr>
           <w:rFonts w:ascii="Palatino Linotype" w:hAnsi="Palatino Linotype"/>
         </w:rPr>
@@ -132,7 +129,6 @@
           <w:tab w:val="left" w:pos="4320"/>
           <w:tab w:val="left" w:pos="4680"/>
         </w:tabs>
-        <w:jc w:val="left"/>
         <w:rPr>
           <w:rFonts w:ascii="Palatino Linotype" w:hAnsi="Palatino Linotype"/>
         </w:rPr>
@@ -153,7 +149,6 @@
           <w:tab w:val="left" w:pos="4680"/>
         </w:tabs>
         <w:ind w:left="5760" w:hanging="4320"/>
-        <w:jc w:val="left"/>
         <w:rPr>
           <w:rFonts w:ascii="Palatino Linotype" w:hAnsi="Palatino Linotype"/>
         </w:rPr>
@@ -193,7 +188,7 @@
           <w:rFonts w:ascii="Palatino Linotype" w:hAnsi="Palatino Linotype"/>
         </w:rPr>
         <w:tab/>
-        <w:t xml:space="preserve">CASE NO</w:t>
+        <w:t>CASE NO</w:t>
       </w:r>
       <w:r>
         <w:rPr>
@@ -205,7 +200,7 @@
         <w:rPr>
           <w:rFonts w:ascii="Palatino Linotype" w:hAnsi="Palatino Linotype"/>
         </w:rPr>
-        <w:t xml:space="preserve">21TRC04330</w:t>
+        <w:t>21TRC04330</w:t>
       </w:r>
       <w:r>
         <w:rPr>
@@ -260,16 +255,15 @@
           <w:tab w:val="left" w:pos="4680"/>
         </w:tabs>
         <w:ind w:left="4680" w:hanging="4680"/>
-        <w:jc w:val="left"/>
-        <w:rPr>
-          <w:rFonts w:ascii="Palatino Linotype" w:hAnsi="Palatino Linotype"/>
-        </w:rPr>
-      </w:pPr>
-      <w:r>
-        <w:rPr>
-          <w:rFonts w:ascii="Palatino Linotype" w:hAnsi="Palatino Linotype"/>
-        </w:rPr>
-        <w:t xml:space="preserve">Tigran R. Safaryan</w:t>
+        <w:rPr>
+          <w:rFonts w:ascii="Palatino Linotype" w:hAnsi="Palatino Linotype"/>
+        </w:rPr>
+      </w:pPr>
+      <w:r>
+        <w:rPr>
+          <w:rFonts w:ascii="Palatino Linotype" w:hAnsi="Palatino Linotype"/>
+        </w:rPr>
+        <w:t>Tigran R. Safaryan</w:t>
       </w:r>
       <w:r>
         <w:rPr>
@@ -317,7 +311,6 @@
           <w:tab w:val="left" w:pos="4680"/>
         </w:tabs>
         <w:ind w:left="4680" w:hanging="2520"/>
-        <w:jc w:val="left"/>
         <w:rPr>
           <w:rFonts w:ascii="Palatino Linotype" w:hAnsi="Palatino Linotype"/>
         </w:rPr>
@@ -356,7 +349,6 @@
           <w:tab w:val="left" w:pos="4680"/>
         </w:tabs>
         <w:ind w:left="4680" w:hanging="2520"/>
-        <w:jc w:val="left"/>
         <w:rPr>
           <w:rFonts w:ascii="Palatino Linotype" w:hAnsi="Palatino Linotype"/>
         </w:rPr>
@@ -373,7 +365,7 @@
         <w:tabs>
           <w:tab w:val="center" w:pos="4680"/>
         </w:tabs>
-        <w:jc w:val="left"/>
+        <w:jc w:val="center"/>
         <w:rPr>
           <w:rFonts w:ascii="Palatino Linotype" w:hAnsi="Palatino Linotype"/>
         </w:rPr>
@@ -393,7 +385,6 @@
         <w:tabs>
           <w:tab w:val="center" w:pos="4680"/>
         </w:tabs>
-        <w:jc w:val="left"/>
         <w:rPr>
           <w:rFonts w:ascii="Palatino Linotype" w:hAnsi="Palatino Linotype"/>
         </w:rPr>
@@ -407,7 +398,6 @@
     </w:p>
     <w:p>
       <w:pPr>
-        <w:jc w:val="left"/>
         <w:rPr>
           <w:rFonts w:ascii="Palatino Linotype" w:hAnsi="Palatino Linotype"/>
         </w:rPr>
@@ -438,13 +428,13 @@
           <w:rFonts w:ascii="Palatino Linotype" w:hAnsi="Palatino Linotype"/>
           <w:lang w:val="en-CA"/>
         </w:rPr>
-        <w:t xml:space="preserve">The defendant appeared</w:t>
-      </w:r>
-      <w:r>
-        <w:rPr>
-          <w:rFonts w:ascii="Palatino Linotype" w:hAnsi="Palatino Linotype"/>
-        </w:rPr>
-        <w:t xml:space="preserve"> on July 27 2021.</w:t>
+        <w:t>The defendant appeared</w:t>
+      </w:r>
+      <w:r>
+        <w:rPr>
+          <w:rFonts w:ascii="Palatino Linotype" w:hAnsi="Palatino Linotype"/>
+        </w:rPr>
+        <w:t xml:space="preserve"> on July 27, 2021.</w:t>
       </w:r>
       <w:r>
         <w:rPr>
@@ -456,80 +446,63 @@
         <w:rPr>
           <w:rFonts w:ascii="Palatino Linotype" w:hAnsi="Palatino Linotype"/>
         </w:rPr>
-        <w:t xml:space="preserve">John Saia appeared as counsel for the defendant.</w:t>
-      </w:r>
-      <w:r>
-        <w:rPr>
-          <w:rFonts w:ascii="Palatino Linotype" w:hAnsi="Palatino Linotype"/>
-        </w:rPr>
-        <w:t xml:space="preserve"/>
-      </w:r>
-      <w:r>
-        <w:rPr>
-          <w:rFonts w:ascii="Palatino Linotype" w:hAnsi="Palatino Linotype"/>
-        </w:rPr>
-        <w:t xml:space="preserve"/>
-      </w:r>
-    </w:p>
-    <w:p>
-      <w:pPr>
-        <w:jc w:val="left"/>
-        <w:rPr>
-          <w:rFonts w:ascii="Palatino Linotype" w:hAnsi="Palatino Linotype"/>
-        </w:rPr>
-      </w:pPr>
-    </w:p>
-    <w:p>
-      <w:pPr>
-        <w:jc w:val="left"/>
-        <w:rPr>
-          <w:rFonts w:ascii="Palatino Linotype" w:hAnsi="Palatino Linotype"/>
-        </w:rPr>
-      </w:pPr>
-      <w:r>
-        <w:rPr>
-          <w:rFonts w:ascii="Palatino Linotype" w:hAnsi="Palatino Linotype"/>
-        </w:rPr>
-        <w:t xml:space="preserve"/>
-      </w:r>
+        <w:t>John Shaia appeared as counsel for the defendant.</w:t>
+      </w:r>
+      <w:r>
+        <w:rPr>
+          <w:rFonts w:ascii="Palatino Linotype" w:hAnsi="Palatino Linotype"/>
+        </w:rPr>
+        <w:t xml:space="preserve"> </w:t>
+      </w:r>
+      <w:r>
+        <w:rPr>
+          <w:rFonts w:ascii="Palatino Linotype" w:hAnsi="Palatino Linotype"/>
+        </w:rPr>
+        <w:t>The defendant was advised and understood the charge(s) and effects of a plea.</w:t>
+      </w:r>
+      <w:r>
+        <w:rPr>
+          <w:rFonts w:ascii="Palatino Linotype" w:hAnsi="Palatino Linotype"/>
+        </w:rPr>
+        <w:t xml:space="preserve"> </w:t>
+      </w:r>
+    </w:p>
+    <w:p>
+      <w:pPr>
+        <w:rPr>
+          <w:rFonts w:ascii="Palatino Linotype" w:hAnsi="Palatino Linotype"/>
+        </w:rPr>
+      </w:pPr>
+    </w:p>
+    <w:p>
+      <w:pPr>
+        <w:rPr>
+          <w:rFonts w:ascii="Palatino Linotype" w:hAnsi="Palatino Linotype"/>
+        </w:rPr>
+      </w:pPr>
       <w:r>
         <w:rPr>
           <w:rFonts w:ascii="Palatino Linotype" w:hAnsi="Palatino Linotype"/>
         </w:rPr>
         <w:t xml:space="preserve">The defendant was advised that a conviction on a guilty or no contest plea may lead to deportation, exclusion from admission to the U.S. and/or denial of naturalization. </w:t>
       </w:r>
-      <w:r>
-        <w:rPr>
-          <w:rFonts w:ascii="Palatino Linotype" w:hAnsi="Palatino Linotype"/>
-        </w:rPr>
-        <w:t xml:space="preserve"/>
-      </w:r>
-    </w:p>
-    <w:p>
-      <w:pPr>
-        <w:jc w:val="left"/>
-        <w:rPr>
-          <w:rFonts w:ascii="Palatino Linotype" w:hAnsi="Palatino Linotype"/>
-        </w:rPr>
-      </w:pPr>
-    </w:p>
-    <w:p>
-      <w:pPr>
-        <w:jc w:val="left"/>
-        <w:rPr>
-          <w:rFonts w:ascii="Palatino Linotype" w:hAnsi="Palatino Linotype"/>
-        </w:rPr>
-      </w:pPr>
-      <w:r>
-        <w:rPr>
-          <w:rFonts w:ascii="Palatino Linotype" w:hAnsi="Palatino Linotype"/>
-        </w:rPr>
-        <w:t xml:space="preserve"/>
-      </w:r>
-    </w:p>
-    <w:p>
-      <w:pPr>
-        <w:jc w:val="left"/>
+    </w:p>
+    <w:p>
+      <w:pPr>
+        <w:rPr>
+          <w:rFonts w:ascii="Palatino Linotype" w:hAnsi="Palatino Linotype"/>
+        </w:rPr>
+      </w:pPr>
+    </w:p>
+    <w:p>
+      <w:pPr>
+        <w:rPr>
+          <w:rFonts w:ascii="Palatino Linotype" w:hAnsi="Palatino Linotype"/>
+        </w:rPr>
+      </w:pPr>
+    </w:p>
+    <w:p>
+      <w:pPr>
         <w:rPr>
           <w:rFonts w:ascii="Palatino Linotype" w:hAnsi="Palatino Linotype"/>
           <w:b/>
@@ -540,168 +513,42 @@
           <w:rFonts w:ascii="Palatino Linotype" w:hAnsi="Palatino Linotype"/>
           <w:b/>
         </w:rPr>
-        <w:t xml:space="preserve">OVI Details</w:t>
-      </w:r>
-    </w:p>
-    <w:p>
-      <w:pPr>
-        <w:jc w:val="left"/>
-        <w:rPr>
-          <w:rFonts w:ascii="Palatino Linotype" w:hAnsi="Palatino Linotype"/>
-        </w:rPr>
-      </w:pPr>
-    </w:p>
-    <w:p>
-      <w:pPr>
-        <w:jc w:val="left"/>
-        <w:rPr>
-          <w:rFonts w:ascii="Palatino Linotype" w:hAnsi="Palatino Linotype"/>
-        </w:rPr>
-      </w:pPr>
-      <w:r>
-        <w:rPr>
-          <w:rFonts w:ascii="Palatino Linotype" w:hAnsi="Palatino Linotype"/>
-        </w:rPr>
-        <w:t xml:space="preserve">The defendant has 0 </w:t>
-      </w:r>
-      <w:r>
-        <w:rPr>
-          <w:rFonts w:ascii="Palatino Linotype" w:hAnsi="Palatino Linotype"/>
-        </w:rPr>
-        <w:t xml:space="preserve">OVI convictions </w:t>
-      </w:r>
-      <w:r>
-        <w:rPr>
-          <w:rFonts w:ascii="Palatino Linotype" w:hAnsi="Palatino Linotype"/>
-        </w:rPr>
-        <w:t xml:space="preserve">within the past 10 years.</w:t>
-      </w:r>
-    </w:p>
-    <w:p>
-      <w:pPr>
-        <w:jc w:val="left"/>
-        <w:rPr>
-          <w:rFonts w:ascii="Palatino Linotype" w:hAnsi="Palatino Linotype"/>
-        </w:rPr>
-      </w:pPr>
-      <w:r>
-        <w:rPr>
-          <w:rFonts w:ascii="Palatino Linotype" w:hAnsi="Palatino Linotype"/>
-        </w:rPr>
-        <w:t xml:space="preserve"> </w:t>
-      </w:r>
-    </w:p>
-    <w:p>
-      <w:pPr>
-        <w:jc w:val="left"/>
-        <w:rPr>
-          <w:rFonts w:ascii="Palatino Linotype" w:hAnsi="Palatino Linotype"/>
-        </w:rPr>
-      </w:pPr>
-      <w:r>
-        <w:rPr>
-          <w:rFonts w:ascii="Palatino Linotype" w:hAnsi="Palatino Linotype"/>
-        </w:rPr>
-        <w:t xml:space="preserve"/>
-      </w:r>
-    </w:p>
-    <w:p>
-      <w:pPr>
-        <w:jc w:val="left"/>
-        <w:rPr>
-          <w:rFonts w:ascii="Palatino Linotype" w:hAnsi="Palatino Linotype"/>
-        </w:rPr>
-      </w:pPr>
-    </w:p>
-    <w:p>
-      <w:pPr>
-        <w:jc w:val="left"/>
-        <w:rPr>
-          <w:rFonts w:ascii="Palatino Linotype" w:hAnsi="Palatino Linotype"/>
-        </w:rPr>
-      </w:pPr>
-      <w:r>
-        <w:rPr>
-          <w:rFonts w:ascii="Palatino Linotype" w:hAnsi="Palatino Linotype"/>
-        </w:rPr>
-        <w:t xml:space="preserve"/>
-      </w:r>
-    </w:p>
-    <w:p>
-      <w:pPr>
-        <w:jc w:val="left"/>
-        <w:rPr>
-          <w:rFonts w:ascii="Palatino Linotype" w:hAnsi="Palatino Linotype"/>
-        </w:rPr>
-      </w:pPr>
-    </w:p>
-    <w:p>
-      <w:pPr>
-        <w:jc w:val="left"/>
-        <w:rPr>
-          <w:rFonts w:ascii="Palatino Linotype" w:hAnsi="Palatino Linotype"/>
-        </w:rPr>
-      </w:pPr>
-      <w:r>
-        <w:rPr>
-          <w:rFonts w:ascii="Palatino Linotype" w:hAnsi="Palatino Linotype"/>
-        </w:rPr>
-        <w:t xml:space="preserve"/>
-      </w:r>
-    </w:p>
-    <w:p>
-      <w:pPr>
-        <w:jc w:val="left"/>
+        <w:t>Sentencing</w:t>
+      </w:r>
+    </w:p>
+    <w:p>
+      <w:pPr>
         <w:rPr>
           <w:rFonts w:ascii="Palatino Linotype" w:hAnsi="Palatino Linotype"/>
           <w:b/>
         </w:rPr>
       </w:pPr>
-      <w:r>
+    </w:p>
+    <w:p>
+      <w:pPr>
+        <w:rPr>
+          <w:rFonts w:ascii="Palatino Linotype" w:hAnsi="Palatino Linotype"/>
+          <w:bCs/>
+        </w:rPr>
+      </w:pPr>
+      <w:r>
+        <w:rPr>
+          <w:rFonts w:ascii="Palatino Linotype" w:hAnsi="Palatino Linotype"/>
+          <w:bCs/>
+        </w:rPr>
+        <w:t>The prosecutor’s motion to amend is Granted and the charge of OVI Alcohol - 2nd is amended to Reckless Operation - M3.</w:t>
+      </w:r>
+    </w:p>
+    <w:p>
+      <w:pPr>
         <w:rPr>
           <w:rFonts w:ascii="Palatino Linotype" w:hAnsi="Palatino Linotype"/>
           <w:b/>
         </w:rPr>
-        <w:t xml:space="preserve">Sentencing</w:t>
-      </w:r>
-    </w:p>
-    <w:p>
-      <w:pPr>
-        <w:jc w:val="left"/>
-        <w:rPr>
-          <w:rFonts w:ascii="Palatino Linotype" w:hAnsi="Palatino Linotype"/>
-          <w:b/>
-        </w:rPr>
-      </w:pPr>
-    </w:p>
-    <w:p>
-      <w:pPr>
-        <w:jc w:val="left"/>
-        <w:rPr>
-          <w:rFonts w:ascii="Palatino Linotype" w:hAnsi="Palatino Linotype"/>
-          <w:bCs/>
-        </w:rPr>
-      </w:pPr>
-      <w:r>
-        <w:rPr>
-          <w:rFonts w:ascii="Palatino Linotype" w:hAnsi="Palatino Linotype"/>
-          <w:bCs/>
-        </w:rPr>
-        <w:t xml:space="preserve"/>
-      </w:r>
-    </w:p>
-    <w:p>
-      <w:pPr>
-        <w:jc w:val="left"/>
-        <w:rPr>
-          <w:rFonts w:ascii="Palatino Linotype" w:hAnsi="Palatino Linotype"/>
-          <w:b/>
-        </w:rPr>
-      </w:pPr>
-    </w:p>
-    <w:p>
-      <w:pPr>
-        <w:jc w:val="left"/>
+      </w:pPr>
+    </w:p>
+    <w:p>
+      <w:pPr>
         <w:rPr>
           <w:rFonts w:ascii="Palatino Linotype" w:hAnsi="Palatino Linotype"/>
         </w:rPr>
@@ -715,7 +562,6 @@
     </w:p>
     <w:p>
       <w:pPr>
-        <w:jc w:val="left"/>
         <w:rPr>
           <w:rFonts w:ascii="Palatino Linotype" w:hAnsi="Palatino Linotype"/>
         </w:rPr>
@@ -728,7 +574,12 @@
         <w:tblLook w:val="04A0" w:firstRow="1" w:lastRow="0" w:firstColumn="1" w:lastColumn="0" w:noHBand="0" w:noVBand="1"/>
       </w:tblPr>
       <w:tblGrid>
-        <w:gridCol w:w="8185"/>
+        <w:gridCol w:w="1458"/>
+        <w:gridCol w:w="2018"/>
+        <w:gridCol w:w="1534"/>
+        <w:gridCol w:w="1534"/>
+        <w:gridCol w:w="1534"/>
+        <w:gridCol w:w="1498"/>
       </w:tblGrid>
       <w:tr>
         <w:tc>
@@ -765,6 +616,176 @@
             </w:r>
           </w:p>
         </w:tc>
+        <w:tc>
+          <w:tcPr>
+            <w:tcW w:w="3289" w:type="dxa"/>
+          </w:tcPr>
+          <w:p>
+            <w:pPr>
+              <w:tabs>
+                <w:tab w:val="left" w:pos="-1080"/>
+                <w:tab w:val="left" w:pos="-720"/>
+                <w:tab w:val="left" w:pos="0"/>
+                <w:tab w:val="left" w:pos="720"/>
+                <w:tab w:val="left" w:pos="1440"/>
+                <w:tab w:val="left" w:pos="2160"/>
+                <w:tab w:val="left" w:pos="2880"/>
+                <w:tab w:val="left" w:pos="3600"/>
+                <w:tab w:val="left" w:pos="4320"/>
+                <w:tab w:val="left" w:pos="4680"/>
+              </w:tabs>
+              <w:rPr>
+                <w:rFonts w:ascii="Palatino Linotype" w:hAnsi="Palatino Linotype"/>
+                <w:b/>
+                <w:bCs/>
+              </w:rPr>
+            </w:pPr>
+            <w:r>
+              <w:rPr>
+                <w:rFonts w:ascii="Palatino Linotype" w:hAnsi="Palatino Linotype"/>
+                <w:b/>
+                <w:bCs/>
+              </w:rPr>
+              <w:t>OVI - R.C. 4511.19(A)(1)(a)</w:t>
+            </w:r>
+          </w:p>
+        </w:tc>
+        <w:tc>
+          <w:tcPr>
+            <w:tcW w:w="3289" w:type="dxa"/>
+          </w:tcPr>
+          <w:p>
+            <w:pPr>
+              <w:tabs>
+                <w:tab w:val="left" w:pos="-1080"/>
+                <w:tab w:val="left" w:pos="-720"/>
+                <w:tab w:val="left" w:pos="0"/>
+                <w:tab w:val="left" w:pos="720"/>
+                <w:tab w:val="left" w:pos="1440"/>
+                <w:tab w:val="left" w:pos="2160"/>
+                <w:tab w:val="left" w:pos="2880"/>
+                <w:tab w:val="left" w:pos="3600"/>
+                <w:tab w:val="left" w:pos="4320"/>
+                <w:tab w:val="left" w:pos="4680"/>
+              </w:tabs>
+              <w:rPr>
+                <w:rFonts w:ascii="Palatino Linotype" w:hAnsi="Palatino Linotype"/>
+                <w:b/>
+                <w:bCs/>
+              </w:rPr>
+            </w:pPr>
+            <w:r>
+              <w:rPr>
+                <w:rFonts w:ascii="Palatino Linotype" w:hAnsi="Palatino Linotype"/>
+                <w:b/>
+                <w:bCs/>
+              </w:rPr>
+              <w:t>OVI - Refusal 2nd/6yr</w:t>
+            </w:r>
+          </w:p>
+        </w:tc>
+        <w:tc>
+          <w:tcPr>
+            <w:tcW w:w="3289" w:type="dxa"/>
+          </w:tcPr>
+          <w:p>
+            <w:pPr>
+              <w:tabs>
+                <w:tab w:val="left" w:pos="-1080"/>
+                <w:tab w:val="left" w:pos="-720"/>
+                <w:tab w:val="left" w:pos="0"/>
+                <w:tab w:val="left" w:pos="720"/>
+                <w:tab w:val="left" w:pos="1440"/>
+                <w:tab w:val="left" w:pos="2160"/>
+                <w:tab w:val="left" w:pos="2880"/>
+                <w:tab w:val="left" w:pos="3600"/>
+                <w:tab w:val="left" w:pos="4320"/>
+                <w:tab w:val="left" w:pos="4680"/>
+              </w:tabs>
+              <w:rPr>
+                <w:rFonts w:ascii="Palatino Linotype" w:hAnsi="Palatino Linotype"/>
+                <w:b/>
+                <w:bCs/>
+              </w:rPr>
+            </w:pPr>
+            <w:r>
+              <w:rPr>
+                <w:rFonts w:ascii="Palatino Linotype" w:hAnsi="Palatino Linotype"/>
+                <w:b/>
+                <w:bCs/>
+              </w:rPr>
+              <w:t>Reckless Operation</w:t>
+            </w:r>
+          </w:p>
+        </w:tc>
+        <w:tc>
+          <w:tcPr>
+            <w:tcW w:w="3289" w:type="dxa"/>
+          </w:tcPr>
+          <w:p>
+            <w:pPr>
+              <w:tabs>
+                <w:tab w:val="left" w:pos="-1080"/>
+                <w:tab w:val="left" w:pos="-720"/>
+                <w:tab w:val="left" w:pos="0"/>
+                <w:tab w:val="left" w:pos="720"/>
+                <w:tab w:val="left" w:pos="1440"/>
+                <w:tab w:val="left" w:pos="2160"/>
+                <w:tab w:val="left" w:pos="2880"/>
+                <w:tab w:val="left" w:pos="3600"/>
+                <w:tab w:val="left" w:pos="4320"/>
+                <w:tab w:val="left" w:pos="4680"/>
+              </w:tabs>
+              <w:rPr>
+                <w:rFonts w:ascii="Palatino Linotype" w:hAnsi="Palatino Linotype"/>
+                <w:b/>
+                <w:bCs/>
+              </w:rPr>
+            </w:pPr>
+            <w:r>
+              <w:rPr>
+                <w:rFonts w:ascii="Palatino Linotype" w:hAnsi="Palatino Linotype"/>
+                <w:b/>
+                <w:bCs/>
+              </w:rPr>
+              <w:t>Illegal Passing</w:t>
+            </w:r>
+          </w:p>
+        </w:tc>
+        <w:tc>
+          <w:tcPr>
+            <w:tcW w:w="3289" w:type="dxa"/>
+          </w:tcPr>
+          <w:p>
+            <w:pPr>
+              <w:tabs>
+                <w:tab w:val="left" w:pos="-1080"/>
+                <w:tab w:val="left" w:pos="-720"/>
+                <w:tab w:val="left" w:pos="0"/>
+                <w:tab w:val="left" w:pos="720"/>
+                <w:tab w:val="left" w:pos="1440"/>
+                <w:tab w:val="left" w:pos="2160"/>
+                <w:tab w:val="left" w:pos="2880"/>
+                <w:tab w:val="left" w:pos="3600"/>
+                <w:tab w:val="left" w:pos="4320"/>
+                <w:tab w:val="left" w:pos="4680"/>
+              </w:tabs>
+              <w:rPr>
+                <w:rFonts w:ascii="Palatino Linotype" w:hAnsi="Palatino Linotype"/>
+                <w:b/>
+                <w:bCs/>
+              </w:rPr>
+            </w:pPr>
+            <w:r>
+              <w:rPr>
+                <w:rFonts w:ascii="Palatino Linotype" w:hAnsi="Palatino Linotype"/>
+                <w:b/>
+                <w:bCs/>
+              </w:rPr>
+              <w:t>Reckless Operation</w:t>
+            </w:r>
+          </w:p>
+        </w:tc>
       </w:tr>
       <w:tr>
         <w:tc>
@@ -801,6 +822,152 @@
             </w:r>
           </w:p>
         </w:tc>
+        <w:tc>
+          <w:tcPr>
+            <w:tcW w:w="3289" w:type="dxa"/>
+          </w:tcPr>
+          <w:p>
+            <w:pPr>
+              <w:tabs>
+                <w:tab w:val="left" w:pos="-1080"/>
+                <w:tab w:val="left" w:pos="-720"/>
+                <w:tab w:val="left" w:pos="0"/>
+                <w:tab w:val="left" w:pos="720"/>
+                <w:tab w:val="left" w:pos="1440"/>
+                <w:tab w:val="left" w:pos="2160"/>
+                <w:tab w:val="left" w:pos="2880"/>
+                <w:tab w:val="left" w:pos="3600"/>
+                <w:tab w:val="left" w:pos="4320"/>
+                <w:tab w:val="left" w:pos="4680"/>
+              </w:tabs>
+              <w:rPr>
+                <w:rFonts w:ascii="Palatino Linotype" w:hAnsi="Palatino Linotype"/>
+                <w:b/>
+                <w:bCs/>
+              </w:rPr>
+            </w:pPr>
+          </w:p>
+        </w:tc>
+        <w:tc>
+          <w:tcPr>
+            <w:tcW w:w="3289" w:type="dxa"/>
+          </w:tcPr>
+          <w:p>
+            <w:pPr>
+              <w:tabs>
+                <w:tab w:val="left" w:pos="-1080"/>
+                <w:tab w:val="left" w:pos="-720"/>
+                <w:tab w:val="left" w:pos="0"/>
+                <w:tab w:val="left" w:pos="720"/>
+                <w:tab w:val="left" w:pos="1440"/>
+                <w:tab w:val="left" w:pos="2160"/>
+                <w:tab w:val="left" w:pos="2880"/>
+                <w:tab w:val="left" w:pos="3600"/>
+                <w:tab w:val="left" w:pos="4320"/>
+                <w:tab w:val="left" w:pos="4680"/>
+              </w:tabs>
+              <w:rPr>
+                <w:rFonts w:ascii="Palatino Linotype" w:hAnsi="Palatino Linotype"/>
+                <w:b/>
+                <w:bCs/>
+              </w:rPr>
+            </w:pPr>
+          </w:p>
+        </w:tc>
+        <w:tc>
+          <w:tcPr>
+            <w:tcW w:w="3289" w:type="dxa"/>
+          </w:tcPr>
+          <w:p>
+            <w:pPr>
+              <w:tabs>
+                <w:tab w:val="left" w:pos="-1080"/>
+                <w:tab w:val="left" w:pos="-720"/>
+                <w:tab w:val="left" w:pos="0"/>
+                <w:tab w:val="left" w:pos="720"/>
+                <w:tab w:val="left" w:pos="1440"/>
+                <w:tab w:val="left" w:pos="2160"/>
+                <w:tab w:val="left" w:pos="2880"/>
+                <w:tab w:val="left" w:pos="3600"/>
+                <w:tab w:val="left" w:pos="4320"/>
+                <w:tab w:val="left" w:pos="4680"/>
+              </w:tabs>
+              <w:rPr>
+                <w:rFonts w:ascii="Palatino Linotype" w:hAnsi="Palatino Linotype"/>
+                <w:b/>
+                <w:bCs/>
+              </w:rPr>
+            </w:pPr>
+            <w:r>
+              <w:rPr>
+                <w:rFonts w:ascii="Palatino Linotype" w:hAnsi="Palatino Linotype"/>
+                <w:b/>
+                <w:bCs/>
+              </w:rPr>
+              <w:t>4511.20 - MM</w:t>
+            </w:r>
+          </w:p>
+        </w:tc>
+        <w:tc>
+          <w:tcPr>
+            <w:tcW w:w="3289" w:type="dxa"/>
+          </w:tcPr>
+          <w:p>
+            <w:pPr>
+              <w:tabs>
+                <w:tab w:val="left" w:pos="-1080"/>
+                <w:tab w:val="left" w:pos="-720"/>
+                <w:tab w:val="left" w:pos="0"/>
+                <w:tab w:val="left" w:pos="720"/>
+                <w:tab w:val="left" w:pos="1440"/>
+                <w:tab w:val="left" w:pos="2160"/>
+                <w:tab w:val="left" w:pos="2880"/>
+                <w:tab w:val="left" w:pos="3600"/>
+                <w:tab w:val="left" w:pos="4320"/>
+                <w:tab w:val="left" w:pos="4680"/>
+              </w:tabs>
+              <w:rPr>
+                <w:rFonts w:ascii="Palatino Linotype" w:hAnsi="Palatino Linotype"/>
+                <w:b/>
+                <w:bCs/>
+              </w:rPr>
+            </w:pPr>
+          </w:p>
+        </w:tc>
+        <w:tc>
+          <w:tcPr>
+            <w:tcW w:w="3289" w:type="dxa"/>
+          </w:tcPr>
+          <w:p>
+            <w:pPr>
+              <w:tabs>
+                <w:tab w:val="left" w:pos="-1080"/>
+                <w:tab w:val="left" w:pos="-720"/>
+                <w:tab w:val="left" w:pos="0"/>
+                <w:tab w:val="left" w:pos="720"/>
+                <w:tab w:val="left" w:pos="1440"/>
+                <w:tab w:val="left" w:pos="2160"/>
+                <w:tab w:val="left" w:pos="2880"/>
+                <w:tab w:val="left" w:pos="3600"/>
+                <w:tab w:val="left" w:pos="4320"/>
+                <w:tab w:val="left" w:pos="4680"/>
+              </w:tabs>
+              <w:rPr>
+                <w:rFonts w:ascii="Palatino Linotype" w:hAnsi="Palatino Linotype"/>
+                <w:b/>
+                <w:bCs/>
+              </w:rPr>
+            </w:pPr>
+            <w:r>
+              <w:rPr>
+                <w:rFonts w:ascii="Palatino Linotype" w:hAnsi="Palatino Linotype"/>
+                <w:b/>
+                <w:bCs/>
+              </w:rPr>
+              <w:t>4511.20 - M3</w:t>
+            </w:r>
+          </w:p>
+        </w:tc>
       </w:tr>
       <w:tr>
         <w:tc>
@@ -837,6 +1004,144 @@
             </w:r>
           </w:p>
         </w:tc>
+        <w:tc>
+          <w:tcPr>
+            <w:tcW w:w="3289" w:type="dxa"/>
+          </w:tcPr>
+          <w:p>
+            <w:pPr>
+              <w:tabs>
+                <w:tab w:val="left" w:pos="-1080"/>
+                <w:tab w:val="left" w:pos="-720"/>
+                <w:tab w:val="left" w:pos="0"/>
+                <w:tab w:val="left" w:pos="720"/>
+                <w:tab w:val="left" w:pos="1440"/>
+                <w:tab w:val="left" w:pos="2160"/>
+                <w:tab w:val="left" w:pos="2880"/>
+                <w:tab w:val="left" w:pos="3600"/>
+                <w:tab w:val="left" w:pos="4320"/>
+                <w:tab w:val="left" w:pos="4680"/>
+              </w:tabs>
+              <w:rPr>
+                <w:rFonts w:ascii="Palatino Linotype" w:hAnsi="Palatino Linotype"/>
+                <w:b/>
+                <w:bCs/>
+              </w:rPr>
+            </w:pPr>
+          </w:p>
+        </w:tc>
+        <w:tc>
+          <w:tcPr>
+            <w:tcW w:w="3289" w:type="dxa"/>
+          </w:tcPr>
+          <w:p>
+            <w:pPr>
+              <w:tabs>
+                <w:tab w:val="left" w:pos="-1080"/>
+                <w:tab w:val="left" w:pos="-720"/>
+                <w:tab w:val="left" w:pos="0"/>
+                <w:tab w:val="left" w:pos="720"/>
+                <w:tab w:val="left" w:pos="1440"/>
+                <w:tab w:val="left" w:pos="2160"/>
+                <w:tab w:val="left" w:pos="2880"/>
+                <w:tab w:val="left" w:pos="3600"/>
+                <w:tab w:val="left" w:pos="4320"/>
+                <w:tab w:val="left" w:pos="4680"/>
+              </w:tabs>
+              <w:rPr>
+                <w:rFonts w:ascii="Palatino Linotype" w:hAnsi="Palatino Linotype"/>
+                <w:b/>
+                <w:bCs/>
+              </w:rPr>
+            </w:pPr>
+          </w:p>
+        </w:tc>
+        <w:tc>
+          <w:tcPr>
+            <w:tcW w:w="3289" w:type="dxa"/>
+          </w:tcPr>
+          <w:p>
+            <w:pPr>
+              <w:tabs>
+                <w:tab w:val="left" w:pos="-1080"/>
+                <w:tab w:val="left" w:pos="-720"/>
+                <w:tab w:val="left" w:pos="0"/>
+                <w:tab w:val="left" w:pos="720"/>
+                <w:tab w:val="left" w:pos="1440"/>
+                <w:tab w:val="left" w:pos="2160"/>
+                <w:tab w:val="left" w:pos="2880"/>
+                <w:tab w:val="left" w:pos="3600"/>
+                <w:tab w:val="left" w:pos="4320"/>
+                <w:tab w:val="left" w:pos="4680"/>
+              </w:tabs>
+              <w:rPr>
+                <w:rFonts w:ascii="Palatino Linotype" w:hAnsi="Palatino Linotype"/>
+                <w:b/>
+                <w:bCs/>
+              </w:rPr>
+            </w:pPr>
+          </w:p>
+        </w:tc>
+        <w:tc>
+          <w:tcPr>
+            <w:tcW w:w="3289" w:type="dxa"/>
+          </w:tcPr>
+          <w:p>
+            <w:pPr>
+              <w:tabs>
+                <w:tab w:val="left" w:pos="-1080"/>
+                <w:tab w:val="left" w:pos="-720"/>
+                <w:tab w:val="left" w:pos="0"/>
+                <w:tab w:val="left" w:pos="720"/>
+                <w:tab w:val="left" w:pos="1440"/>
+                <w:tab w:val="left" w:pos="2160"/>
+                <w:tab w:val="left" w:pos="2880"/>
+                <w:tab w:val="left" w:pos="3600"/>
+                <w:tab w:val="left" w:pos="4320"/>
+                <w:tab w:val="left" w:pos="4680"/>
+              </w:tabs>
+              <w:rPr>
+                <w:rFonts w:ascii="Palatino Linotype" w:hAnsi="Palatino Linotype"/>
+                <w:b/>
+                <w:bCs/>
+              </w:rPr>
+            </w:pPr>
+          </w:p>
+        </w:tc>
+        <w:tc>
+          <w:tcPr>
+            <w:tcW w:w="3289" w:type="dxa"/>
+          </w:tcPr>
+          <w:p>
+            <w:pPr>
+              <w:tabs>
+                <w:tab w:val="left" w:pos="-1080"/>
+                <w:tab w:val="left" w:pos="-720"/>
+                <w:tab w:val="left" w:pos="0"/>
+                <w:tab w:val="left" w:pos="720"/>
+                <w:tab w:val="left" w:pos="1440"/>
+                <w:tab w:val="left" w:pos="2160"/>
+                <w:tab w:val="left" w:pos="2880"/>
+                <w:tab w:val="left" w:pos="3600"/>
+                <w:tab w:val="left" w:pos="4320"/>
+                <w:tab w:val="left" w:pos="4680"/>
+              </w:tabs>
+              <w:rPr>
+                <w:rFonts w:ascii="Palatino Linotype" w:hAnsi="Palatino Linotype"/>
+                <w:b/>
+                <w:bCs/>
+              </w:rPr>
+            </w:pPr>
+            <w:r>
+              <w:rPr>
+                <w:rFonts w:ascii="Palatino Linotype" w:hAnsi="Palatino Linotype"/>
+                <w:b/>
+                <w:bCs/>
+              </w:rPr>
+              <w:t>Guilty</w:t>
+            </w:r>
+          </w:p>
+        </w:tc>
       </w:tr>
       <w:tr>
         <w:tc>
@@ -873,6 +1178,176 @@
             </w:r>
           </w:p>
         </w:tc>
+        <w:tc>
+          <w:tcPr>
+            <w:tcW w:w="3289" w:type="dxa"/>
+          </w:tcPr>
+          <w:p>
+            <w:pPr>
+              <w:tabs>
+                <w:tab w:val="left" w:pos="-1080"/>
+                <w:tab w:val="left" w:pos="-720"/>
+                <w:tab w:val="left" w:pos="0"/>
+                <w:tab w:val="left" w:pos="720"/>
+                <w:tab w:val="left" w:pos="1440"/>
+                <w:tab w:val="left" w:pos="2160"/>
+                <w:tab w:val="left" w:pos="2880"/>
+                <w:tab w:val="left" w:pos="3600"/>
+                <w:tab w:val="left" w:pos="4320"/>
+                <w:tab w:val="left" w:pos="4680"/>
+              </w:tabs>
+              <w:rPr>
+                <w:rFonts w:ascii="Palatino Linotype" w:hAnsi="Palatino Linotype"/>
+                <w:b/>
+                <w:bCs/>
+              </w:rPr>
+            </w:pPr>
+            <w:r>
+              <w:rPr>
+                <w:rFonts w:ascii="Palatino Linotype" w:hAnsi="Palatino Linotype"/>
+                <w:b/>
+                <w:bCs/>
+              </w:rPr>
+              <w:t>Amended</w:t>
+            </w:r>
+          </w:p>
+        </w:tc>
+        <w:tc>
+          <w:tcPr>
+            <w:tcW w:w="3289" w:type="dxa"/>
+          </w:tcPr>
+          <w:p>
+            <w:pPr>
+              <w:tabs>
+                <w:tab w:val="left" w:pos="-1080"/>
+                <w:tab w:val="left" w:pos="-720"/>
+                <w:tab w:val="left" w:pos="0"/>
+                <w:tab w:val="left" w:pos="720"/>
+                <w:tab w:val="left" w:pos="1440"/>
+                <w:tab w:val="left" w:pos="2160"/>
+                <w:tab w:val="left" w:pos="2880"/>
+                <w:tab w:val="left" w:pos="3600"/>
+                <w:tab w:val="left" w:pos="4320"/>
+                <w:tab w:val="left" w:pos="4680"/>
+              </w:tabs>
+              <w:rPr>
+                <w:rFonts w:ascii="Palatino Linotype" w:hAnsi="Palatino Linotype"/>
+                <w:b/>
+                <w:bCs/>
+              </w:rPr>
+            </w:pPr>
+            <w:r>
+              <w:rPr>
+                <w:rFonts w:ascii="Palatino Linotype" w:hAnsi="Palatino Linotype"/>
+                <w:b/>
+                <w:bCs/>
+              </w:rPr>
+              <w:t>Dismissed</w:t>
+            </w:r>
+          </w:p>
+        </w:tc>
+        <w:tc>
+          <w:tcPr>
+            <w:tcW w:w="3289" w:type="dxa"/>
+          </w:tcPr>
+          <w:p>
+            <w:pPr>
+              <w:tabs>
+                <w:tab w:val="left" w:pos="-1080"/>
+                <w:tab w:val="left" w:pos="-720"/>
+                <w:tab w:val="left" w:pos="0"/>
+                <w:tab w:val="left" w:pos="720"/>
+                <w:tab w:val="left" w:pos="1440"/>
+                <w:tab w:val="left" w:pos="2160"/>
+                <w:tab w:val="left" w:pos="2880"/>
+                <w:tab w:val="left" w:pos="3600"/>
+                <w:tab w:val="left" w:pos="4320"/>
+                <w:tab w:val="left" w:pos="4680"/>
+              </w:tabs>
+              <w:rPr>
+                <w:rFonts w:ascii="Palatino Linotype" w:hAnsi="Palatino Linotype"/>
+                <w:b/>
+                <w:bCs/>
+              </w:rPr>
+            </w:pPr>
+            <w:r>
+              <w:rPr>
+                <w:rFonts w:ascii="Palatino Linotype" w:hAnsi="Palatino Linotype"/>
+                <w:b/>
+                <w:bCs/>
+              </w:rPr>
+              <w:t>Dismissed</w:t>
+            </w:r>
+          </w:p>
+        </w:tc>
+        <w:tc>
+          <w:tcPr>
+            <w:tcW w:w="3289" w:type="dxa"/>
+          </w:tcPr>
+          <w:p>
+            <w:pPr>
+              <w:tabs>
+                <w:tab w:val="left" w:pos="-1080"/>
+                <w:tab w:val="left" w:pos="-720"/>
+                <w:tab w:val="left" w:pos="0"/>
+                <w:tab w:val="left" w:pos="720"/>
+                <w:tab w:val="left" w:pos="1440"/>
+                <w:tab w:val="left" w:pos="2160"/>
+                <w:tab w:val="left" w:pos="2880"/>
+                <w:tab w:val="left" w:pos="3600"/>
+                <w:tab w:val="left" w:pos="4320"/>
+                <w:tab w:val="left" w:pos="4680"/>
+              </w:tabs>
+              <w:rPr>
+                <w:rFonts w:ascii="Palatino Linotype" w:hAnsi="Palatino Linotype"/>
+                <w:b/>
+                <w:bCs/>
+              </w:rPr>
+            </w:pPr>
+            <w:r>
+              <w:rPr>
+                <w:rFonts w:ascii="Palatino Linotype" w:hAnsi="Palatino Linotype"/>
+                <w:b/>
+                <w:bCs/>
+              </w:rPr>
+              <w:t>Dismissed</w:t>
+            </w:r>
+          </w:p>
+        </w:tc>
+        <w:tc>
+          <w:tcPr>
+            <w:tcW w:w="3289" w:type="dxa"/>
+          </w:tcPr>
+          <w:p>
+            <w:pPr>
+              <w:tabs>
+                <w:tab w:val="left" w:pos="-1080"/>
+                <w:tab w:val="left" w:pos="-720"/>
+                <w:tab w:val="left" w:pos="0"/>
+                <w:tab w:val="left" w:pos="720"/>
+                <w:tab w:val="left" w:pos="1440"/>
+                <w:tab w:val="left" w:pos="2160"/>
+                <w:tab w:val="left" w:pos="2880"/>
+                <w:tab w:val="left" w:pos="3600"/>
+                <w:tab w:val="left" w:pos="4320"/>
+                <w:tab w:val="left" w:pos="4680"/>
+              </w:tabs>
+              <w:rPr>
+                <w:rFonts w:ascii="Palatino Linotype" w:hAnsi="Palatino Linotype"/>
+                <w:b/>
+                <w:bCs/>
+              </w:rPr>
+            </w:pPr>
+            <w:r>
+              <w:rPr>
+                <w:rFonts w:ascii="Palatino Linotype" w:hAnsi="Palatino Linotype"/>
+                <w:b/>
+                <w:bCs/>
+              </w:rPr>
+              <w:t>Guilty</w:t>
+            </w:r>
+          </w:p>
+        </w:tc>
       </w:tr>
       <w:tr>
         <w:tc>
@@ -909,6 +1384,144 @@
             </w:r>
           </w:p>
         </w:tc>
+        <w:tc>
+          <w:tcPr>
+            <w:tcW w:w="3289" w:type="dxa"/>
+          </w:tcPr>
+          <w:p>
+            <w:pPr>
+              <w:tabs>
+                <w:tab w:val="left" w:pos="-1080"/>
+                <w:tab w:val="left" w:pos="-720"/>
+                <w:tab w:val="left" w:pos="0"/>
+                <w:tab w:val="left" w:pos="720"/>
+                <w:tab w:val="left" w:pos="1440"/>
+                <w:tab w:val="left" w:pos="2160"/>
+                <w:tab w:val="left" w:pos="2880"/>
+                <w:tab w:val="left" w:pos="3600"/>
+                <w:tab w:val="left" w:pos="4320"/>
+                <w:tab w:val="left" w:pos="4680"/>
+              </w:tabs>
+              <w:rPr>
+                <w:rFonts w:ascii="Palatino Linotype" w:hAnsi="Palatino Linotype"/>
+                <w:b/>
+                <w:bCs/>
+              </w:rPr>
+            </w:pPr>
+          </w:p>
+        </w:tc>
+        <w:tc>
+          <w:tcPr>
+            <w:tcW w:w="3289" w:type="dxa"/>
+          </w:tcPr>
+          <w:p>
+            <w:pPr>
+              <w:tabs>
+                <w:tab w:val="left" w:pos="-1080"/>
+                <w:tab w:val="left" w:pos="-720"/>
+                <w:tab w:val="left" w:pos="0"/>
+                <w:tab w:val="left" w:pos="720"/>
+                <w:tab w:val="left" w:pos="1440"/>
+                <w:tab w:val="left" w:pos="2160"/>
+                <w:tab w:val="left" w:pos="2880"/>
+                <w:tab w:val="left" w:pos="3600"/>
+                <w:tab w:val="left" w:pos="4320"/>
+                <w:tab w:val="left" w:pos="4680"/>
+              </w:tabs>
+              <w:rPr>
+                <w:rFonts w:ascii="Palatino Linotype" w:hAnsi="Palatino Linotype"/>
+                <w:b/>
+                <w:bCs/>
+              </w:rPr>
+            </w:pPr>
+          </w:p>
+        </w:tc>
+        <w:tc>
+          <w:tcPr>
+            <w:tcW w:w="3289" w:type="dxa"/>
+          </w:tcPr>
+          <w:p>
+            <w:pPr>
+              <w:tabs>
+                <w:tab w:val="left" w:pos="-1080"/>
+                <w:tab w:val="left" w:pos="-720"/>
+                <w:tab w:val="left" w:pos="0"/>
+                <w:tab w:val="left" w:pos="720"/>
+                <w:tab w:val="left" w:pos="1440"/>
+                <w:tab w:val="left" w:pos="2160"/>
+                <w:tab w:val="left" w:pos="2880"/>
+                <w:tab w:val="left" w:pos="3600"/>
+                <w:tab w:val="left" w:pos="4320"/>
+                <w:tab w:val="left" w:pos="4680"/>
+              </w:tabs>
+              <w:rPr>
+                <w:rFonts w:ascii="Palatino Linotype" w:hAnsi="Palatino Linotype"/>
+                <w:b/>
+                <w:bCs/>
+              </w:rPr>
+            </w:pPr>
+          </w:p>
+        </w:tc>
+        <w:tc>
+          <w:tcPr>
+            <w:tcW w:w="3289" w:type="dxa"/>
+          </w:tcPr>
+          <w:p>
+            <w:pPr>
+              <w:tabs>
+                <w:tab w:val="left" w:pos="-1080"/>
+                <w:tab w:val="left" w:pos="-720"/>
+                <w:tab w:val="left" w:pos="0"/>
+                <w:tab w:val="left" w:pos="720"/>
+                <w:tab w:val="left" w:pos="1440"/>
+                <w:tab w:val="left" w:pos="2160"/>
+                <w:tab w:val="left" w:pos="2880"/>
+                <w:tab w:val="left" w:pos="3600"/>
+                <w:tab w:val="left" w:pos="4320"/>
+                <w:tab w:val="left" w:pos="4680"/>
+              </w:tabs>
+              <w:rPr>
+                <w:rFonts w:ascii="Palatino Linotype" w:hAnsi="Palatino Linotype"/>
+                <w:b/>
+                <w:bCs/>
+              </w:rPr>
+            </w:pPr>
+          </w:p>
+        </w:tc>
+        <w:tc>
+          <w:tcPr>
+            <w:tcW w:w="3289" w:type="dxa"/>
+          </w:tcPr>
+          <w:p>
+            <w:pPr>
+              <w:tabs>
+                <w:tab w:val="left" w:pos="-1080"/>
+                <w:tab w:val="left" w:pos="-720"/>
+                <w:tab w:val="left" w:pos="0"/>
+                <w:tab w:val="left" w:pos="720"/>
+                <w:tab w:val="left" w:pos="1440"/>
+                <w:tab w:val="left" w:pos="2160"/>
+                <w:tab w:val="left" w:pos="2880"/>
+                <w:tab w:val="left" w:pos="3600"/>
+                <w:tab w:val="left" w:pos="4320"/>
+                <w:tab w:val="left" w:pos="4680"/>
+              </w:tabs>
+              <w:rPr>
+                <w:rFonts w:ascii="Palatino Linotype" w:hAnsi="Palatino Linotype"/>
+                <w:b/>
+                <w:bCs/>
+              </w:rPr>
+            </w:pPr>
+            <w:r>
+              <w:rPr>
+                <w:rFonts w:ascii="Palatino Linotype" w:hAnsi="Palatino Linotype"/>
+                <w:b/>
+                <w:bCs/>
+              </w:rPr>
+              <w:t>500</w:t>
+            </w:r>
+          </w:p>
+        </w:tc>
       </w:tr>
       <w:tr>
         <w:tc>
@@ -945,6 +1558,144 @@
             </w:r>
           </w:p>
         </w:tc>
+        <w:tc>
+          <w:tcPr>
+            <w:tcW w:w="3289" w:type="dxa"/>
+          </w:tcPr>
+          <w:p>
+            <w:pPr>
+              <w:tabs>
+                <w:tab w:val="left" w:pos="-1080"/>
+                <w:tab w:val="left" w:pos="-720"/>
+                <w:tab w:val="left" w:pos="0"/>
+                <w:tab w:val="left" w:pos="720"/>
+                <w:tab w:val="left" w:pos="1440"/>
+                <w:tab w:val="left" w:pos="2160"/>
+                <w:tab w:val="left" w:pos="2880"/>
+                <w:tab w:val="left" w:pos="3600"/>
+                <w:tab w:val="left" w:pos="4320"/>
+                <w:tab w:val="left" w:pos="4680"/>
+              </w:tabs>
+              <w:rPr>
+                <w:rFonts w:ascii="Palatino Linotype" w:hAnsi="Palatino Linotype"/>
+                <w:b/>
+                <w:bCs/>
+              </w:rPr>
+            </w:pPr>
+          </w:p>
+        </w:tc>
+        <w:tc>
+          <w:tcPr>
+            <w:tcW w:w="3289" w:type="dxa"/>
+          </w:tcPr>
+          <w:p>
+            <w:pPr>
+              <w:tabs>
+                <w:tab w:val="left" w:pos="-1080"/>
+                <w:tab w:val="left" w:pos="-720"/>
+                <w:tab w:val="left" w:pos="0"/>
+                <w:tab w:val="left" w:pos="720"/>
+                <w:tab w:val="left" w:pos="1440"/>
+                <w:tab w:val="left" w:pos="2160"/>
+                <w:tab w:val="left" w:pos="2880"/>
+                <w:tab w:val="left" w:pos="3600"/>
+                <w:tab w:val="left" w:pos="4320"/>
+                <w:tab w:val="left" w:pos="4680"/>
+              </w:tabs>
+              <w:rPr>
+                <w:rFonts w:ascii="Palatino Linotype" w:hAnsi="Palatino Linotype"/>
+                <w:b/>
+                <w:bCs/>
+              </w:rPr>
+            </w:pPr>
+          </w:p>
+        </w:tc>
+        <w:tc>
+          <w:tcPr>
+            <w:tcW w:w="3289" w:type="dxa"/>
+          </w:tcPr>
+          <w:p>
+            <w:pPr>
+              <w:tabs>
+                <w:tab w:val="left" w:pos="-1080"/>
+                <w:tab w:val="left" w:pos="-720"/>
+                <w:tab w:val="left" w:pos="0"/>
+                <w:tab w:val="left" w:pos="720"/>
+                <w:tab w:val="left" w:pos="1440"/>
+                <w:tab w:val="left" w:pos="2160"/>
+                <w:tab w:val="left" w:pos="2880"/>
+                <w:tab w:val="left" w:pos="3600"/>
+                <w:tab w:val="left" w:pos="4320"/>
+                <w:tab w:val="left" w:pos="4680"/>
+              </w:tabs>
+              <w:rPr>
+                <w:rFonts w:ascii="Palatino Linotype" w:hAnsi="Palatino Linotype"/>
+                <w:b/>
+                <w:bCs/>
+              </w:rPr>
+            </w:pPr>
+          </w:p>
+        </w:tc>
+        <w:tc>
+          <w:tcPr>
+            <w:tcW w:w="3289" w:type="dxa"/>
+          </w:tcPr>
+          <w:p>
+            <w:pPr>
+              <w:tabs>
+                <w:tab w:val="left" w:pos="-1080"/>
+                <w:tab w:val="left" w:pos="-720"/>
+                <w:tab w:val="left" w:pos="0"/>
+                <w:tab w:val="left" w:pos="720"/>
+                <w:tab w:val="left" w:pos="1440"/>
+                <w:tab w:val="left" w:pos="2160"/>
+                <w:tab w:val="left" w:pos="2880"/>
+                <w:tab w:val="left" w:pos="3600"/>
+                <w:tab w:val="left" w:pos="4320"/>
+                <w:tab w:val="left" w:pos="4680"/>
+              </w:tabs>
+              <w:rPr>
+                <w:rFonts w:ascii="Palatino Linotype" w:hAnsi="Palatino Linotype"/>
+                <w:b/>
+                <w:bCs/>
+              </w:rPr>
+            </w:pPr>
+          </w:p>
+        </w:tc>
+        <w:tc>
+          <w:tcPr>
+            <w:tcW w:w="3289" w:type="dxa"/>
+          </w:tcPr>
+          <w:p>
+            <w:pPr>
+              <w:tabs>
+                <w:tab w:val="left" w:pos="-1080"/>
+                <w:tab w:val="left" w:pos="-720"/>
+                <w:tab w:val="left" w:pos="0"/>
+                <w:tab w:val="left" w:pos="720"/>
+                <w:tab w:val="left" w:pos="1440"/>
+                <w:tab w:val="left" w:pos="2160"/>
+                <w:tab w:val="left" w:pos="2880"/>
+                <w:tab w:val="left" w:pos="3600"/>
+                <w:tab w:val="left" w:pos="4320"/>
+                <w:tab w:val="left" w:pos="4680"/>
+              </w:tabs>
+              <w:rPr>
+                <w:rFonts w:ascii="Palatino Linotype" w:hAnsi="Palatino Linotype"/>
+                <w:b/>
+                <w:bCs/>
+              </w:rPr>
+            </w:pPr>
+            <w:r>
+              <w:rPr>
+                <w:rFonts w:ascii="Palatino Linotype" w:hAnsi="Palatino Linotype"/>
+                <w:b/>
+                <w:bCs/>
+              </w:rPr>
+              <w:t>0</w:t>
+            </w:r>
+          </w:p>
+        </w:tc>
       </w:tr>
       <w:tr>
         <w:tc>
@@ -981,6 +1732,144 @@
             </w:r>
           </w:p>
         </w:tc>
+        <w:tc>
+          <w:tcPr>
+            <w:tcW w:w="3289" w:type="dxa"/>
+          </w:tcPr>
+          <w:p>
+            <w:pPr>
+              <w:tabs>
+                <w:tab w:val="left" w:pos="-1080"/>
+                <w:tab w:val="left" w:pos="-720"/>
+                <w:tab w:val="left" w:pos="0"/>
+                <w:tab w:val="left" w:pos="720"/>
+                <w:tab w:val="left" w:pos="1440"/>
+                <w:tab w:val="left" w:pos="2160"/>
+                <w:tab w:val="left" w:pos="2880"/>
+                <w:tab w:val="left" w:pos="3600"/>
+                <w:tab w:val="left" w:pos="4320"/>
+                <w:tab w:val="left" w:pos="4680"/>
+              </w:tabs>
+              <w:rPr>
+                <w:rFonts w:ascii="Palatino Linotype" w:hAnsi="Palatino Linotype"/>
+                <w:b/>
+                <w:bCs/>
+              </w:rPr>
+            </w:pPr>
+          </w:p>
+        </w:tc>
+        <w:tc>
+          <w:tcPr>
+            <w:tcW w:w="3289" w:type="dxa"/>
+          </w:tcPr>
+          <w:p>
+            <w:pPr>
+              <w:tabs>
+                <w:tab w:val="left" w:pos="-1080"/>
+                <w:tab w:val="left" w:pos="-720"/>
+                <w:tab w:val="left" w:pos="0"/>
+                <w:tab w:val="left" w:pos="720"/>
+                <w:tab w:val="left" w:pos="1440"/>
+                <w:tab w:val="left" w:pos="2160"/>
+                <w:tab w:val="left" w:pos="2880"/>
+                <w:tab w:val="left" w:pos="3600"/>
+                <w:tab w:val="left" w:pos="4320"/>
+                <w:tab w:val="left" w:pos="4680"/>
+              </w:tabs>
+              <w:rPr>
+                <w:rFonts w:ascii="Palatino Linotype" w:hAnsi="Palatino Linotype"/>
+                <w:b/>
+                <w:bCs/>
+              </w:rPr>
+            </w:pPr>
+          </w:p>
+        </w:tc>
+        <w:tc>
+          <w:tcPr>
+            <w:tcW w:w="3289" w:type="dxa"/>
+          </w:tcPr>
+          <w:p>
+            <w:pPr>
+              <w:tabs>
+                <w:tab w:val="left" w:pos="-1080"/>
+                <w:tab w:val="left" w:pos="-720"/>
+                <w:tab w:val="left" w:pos="0"/>
+                <w:tab w:val="left" w:pos="720"/>
+                <w:tab w:val="left" w:pos="1440"/>
+                <w:tab w:val="left" w:pos="2160"/>
+                <w:tab w:val="left" w:pos="2880"/>
+                <w:tab w:val="left" w:pos="3600"/>
+                <w:tab w:val="left" w:pos="4320"/>
+                <w:tab w:val="left" w:pos="4680"/>
+              </w:tabs>
+              <w:rPr>
+                <w:rFonts w:ascii="Palatino Linotype" w:hAnsi="Palatino Linotype"/>
+                <w:b/>
+                <w:bCs/>
+              </w:rPr>
+            </w:pPr>
+          </w:p>
+        </w:tc>
+        <w:tc>
+          <w:tcPr>
+            <w:tcW w:w="3289" w:type="dxa"/>
+          </w:tcPr>
+          <w:p>
+            <w:pPr>
+              <w:tabs>
+                <w:tab w:val="left" w:pos="-1080"/>
+                <w:tab w:val="left" w:pos="-720"/>
+                <w:tab w:val="left" w:pos="0"/>
+                <w:tab w:val="left" w:pos="720"/>
+                <w:tab w:val="left" w:pos="1440"/>
+                <w:tab w:val="left" w:pos="2160"/>
+                <w:tab w:val="left" w:pos="2880"/>
+                <w:tab w:val="left" w:pos="3600"/>
+                <w:tab w:val="left" w:pos="4320"/>
+                <w:tab w:val="left" w:pos="4680"/>
+              </w:tabs>
+              <w:rPr>
+                <w:rFonts w:ascii="Palatino Linotype" w:hAnsi="Palatino Linotype"/>
+                <w:b/>
+                <w:bCs/>
+              </w:rPr>
+            </w:pPr>
+          </w:p>
+        </w:tc>
+        <w:tc>
+          <w:tcPr>
+            <w:tcW w:w="3289" w:type="dxa"/>
+          </w:tcPr>
+          <w:p>
+            <w:pPr>
+              <w:tabs>
+                <w:tab w:val="left" w:pos="-1080"/>
+                <w:tab w:val="left" w:pos="-720"/>
+                <w:tab w:val="left" w:pos="0"/>
+                <w:tab w:val="left" w:pos="720"/>
+                <w:tab w:val="left" w:pos="1440"/>
+                <w:tab w:val="left" w:pos="2160"/>
+                <w:tab w:val="left" w:pos="2880"/>
+                <w:tab w:val="left" w:pos="3600"/>
+                <w:tab w:val="left" w:pos="4320"/>
+                <w:tab w:val="left" w:pos="4680"/>
+              </w:tabs>
+              <w:rPr>
+                <w:rFonts w:ascii="Palatino Linotype" w:hAnsi="Palatino Linotype"/>
+                <w:b/>
+                <w:bCs/>
+              </w:rPr>
+            </w:pPr>
+            <w:r>
+              <w:rPr>
+                <w:rFonts w:ascii="Palatino Linotype" w:hAnsi="Palatino Linotype"/>
+                <w:b/>
+                <w:bCs/>
+              </w:rPr>
+              <w:t>60</w:t>
+            </w:r>
+          </w:p>
+        </w:tc>
       </w:tr>
       <w:tr>
         <w:tc>
@@ -1014,6 +1903,144 @@
                 <w:bCs/>
               </w:rPr>
               <w:t>Jail Days Suspended</w:t>
+            </w:r>
+          </w:p>
+        </w:tc>
+        <w:tc>
+          <w:tcPr>
+            <w:tcW w:w="3289" w:type="dxa"/>
+          </w:tcPr>
+          <w:p>
+            <w:pPr>
+              <w:tabs>
+                <w:tab w:val="left" w:pos="-1080"/>
+                <w:tab w:val="left" w:pos="-720"/>
+                <w:tab w:val="left" w:pos="0"/>
+                <w:tab w:val="left" w:pos="720"/>
+                <w:tab w:val="left" w:pos="1440"/>
+                <w:tab w:val="left" w:pos="2160"/>
+                <w:tab w:val="left" w:pos="2880"/>
+                <w:tab w:val="left" w:pos="3600"/>
+                <w:tab w:val="left" w:pos="4320"/>
+                <w:tab w:val="left" w:pos="4680"/>
+              </w:tabs>
+              <w:rPr>
+                <w:rFonts w:ascii="Palatino Linotype" w:hAnsi="Palatino Linotype"/>
+                <w:b/>
+                <w:bCs/>
+              </w:rPr>
+            </w:pPr>
+          </w:p>
+        </w:tc>
+        <w:tc>
+          <w:tcPr>
+            <w:tcW w:w="3289" w:type="dxa"/>
+          </w:tcPr>
+          <w:p>
+            <w:pPr>
+              <w:tabs>
+                <w:tab w:val="left" w:pos="-1080"/>
+                <w:tab w:val="left" w:pos="-720"/>
+                <w:tab w:val="left" w:pos="0"/>
+                <w:tab w:val="left" w:pos="720"/>
+                <w:tab w:val="left" w:pos="1440"/>
+                <w:tab w:val="left" w:pos="2160"/>
+                <w:tab w:val="left" w:pos="2880"/>
+                <w:tab w:val="left" w:pos="3600"/>
+                <w:tab w:val="left" w:pos="4320"/>
+                <w:tab w:val="left" w:pos="4680"/>
+              </w:tabs>
+              <w:rPr>
+                <w:rFonts w:ascii="Palatino Linotype" w:hAnsi="Palatino Linotype"/>
+                <w:b/>
+                <w:bCs/>
+              </w:rPr>
+            </w:pPr>
+          </w:p>
+        </w:tc>
+        <w:tc>
+          <w:tcPr>
+            <w:tcW w:w="3289" w:type="dxa"/>
+          </w:tcPr>
+          <w:p>
+            <w:pPr>
+              <w:tabs>
+                <w:tab w:val="left" w:pos="-1080"/>
+                <w:tab w:val="left" w:pos="-720"/>
+                <w:tab w:val="left" w:pos="0"/>
+                <w:tab w:val="left" w:pos="720"/>
+                <w:tab w:val="left" w:pos="1440"/>
+                <w:tab w:val="left" w:pos="2160"/>
+                <w:tab w:val="left" w:pos="2880"/>
+                <w:tab w:val="left" w:pos="3600"/>
+                <w:tab w:val="left" w:pos="4320"/>
+                <w:tab w:val="left" w:pos="4680"/>
+              </w:tabs>
+              <w:rPr>
+                <w:rFonts w:ascii="Palatino Linotype" w:hAnsi="Palatino Linotype"/>
+                <w:b/>
+                <w:bCs/>
+              </w:rPr>
+            </w:pPr>
+          </w:p>
+        </w:tc>
+        <w:tc>
+          <w:tcPr>
+            <w:tcW w:w="3289" w:type="dxa"/>
+          </w:tcPr>
+          <w:p>
+            <w:pPr>
+              <w:tabs>
+                <w:tab w:val="left" w:pos="-1080"/>
+                <w:tab w:val="left" w:pos="-720"/>
+                <w:tab w:val="left" w:pos="0"/>
+                <w:tab w:val="left" w:pos="720"/>
+                <w:tab w:val="left" w:pos="1440"/>
+                <w:tab w:val="left" w:pos="2160"/>
+                <w:tab w:val="left" w:pos="2880"/>
+                <w:tab w:val="left" w:pos="3600"/>
+                <w:tab w:val="left" w:pos="4320"/>
+                <w:tab w:val="left" w:pos="4680"/>
+              </w:tabs>
+              <w:rPr>
+                <w:rFonts w:ascii="Palatino Linotype" w:hAnsi="Palatino Linotype"/>
+                <w:b/>
+                <w:bCs/>
+              </w:rPr>
+            </w:pPr>
+          </w:p>
+        </w:tc>
+        <w:tc>
+          <w:tcPr>
+            <w:tcW w:w="3289" w:type="dxa"/>
+          </w:tcPr>
+          <w:p>
+            <w:pPr>
+              <w:tabs>
+                <w:tab w:val="left" w:pos="-1080"/>
+                <w:tab w:val="left" w:pos="-720"/>
+                <w:tab w:val="left" w:pos="0"/>
+                <w:tab w:val="left" w:pos="720"/>
+                <w:tab w:val="left" w:pos="1440"/>
+                <w:tab w:val="left" w:pos="2160"/>
+                <w:tab w:val="left" w:pos="2880"/>
+                <w:tab w:val="left" w:pos="3600"/>
+                <w:tab w:val="left" w:pos="4320"/>
+                <w:tab w:val="left" w:pos="4680"/>
+              </w:tabs>
+              <w:rPr>
+                <w:rFonts w:ascii="Palatino Linotype" w:hAnsi="Palatino Linotype"/>
+                <w:b/>
+                <w:bCs/>
+              </w:rPr>
+            </w:pPr>
+            <w:r>
+              <w:rPr>
+                <w:rFonts w:ascii="Palatino Linotype" w:hAnsi="Palatino Linotype"/>
+                <w:b/>
+                <w:bCs/>
+              </w:rPr>
+              <w:t>58</w:t>
             </w:r>
           </w:p>
         </w:tc>
@@ -1034,7 +2061,6 @@
           <w:tab w:val="left" w:pos="4680"/>
         </w:tabs>
         <w:ind w:left="4680" w:hanging="4680"/>
-        <w:jc w:val="left"/>
         <w:rPr>
           <w:rFonts w:ascii="Palatino Linotype" w:hAnsi="Palatino Linotype"/>
           <w:b/>
@@ -1057,7 +2083,6 @@
           <w:tab w:val="left" w:pos="4680"/>
         </w:tabs>
         <w:ind w:left="4680" w:hanging="4680"/>
-        <w:jc w:val="left"/>
         <w:rPr>
           <w:rFonts w:ascii="Palatino Linotype" w:hAnsi="Palatino Linotype"/>
           <w:b/>
@@ -1070,7 +2095,8 @@
           <w:b/>
           <w:bCs/>
         </w:rPr>
-        <w:t xml:space="preserve">Ability to Pay</w:t>
+        <w:lastRenderedPageBreak/>
+        <w:t>Ability to Pay</w:t>
       </w:r>
     </w:p>
     <w:p>
@@ -1087,36 +2113,34 @@
           <w:tab w:val="left" w:pos="4320"/>
           <w:tab w:val="left" w:pos="4680"/>
         </w:tabs>
-        <w:jc w:val="left"/>
-        <w:rPr>
-          <w:rFonts w:ascii="Palatino Linotype" w:hAnsi="Palatino Linotype"/>
-        </w:rPr>
-      </w:pPr>
-    </w:p>
-    <w:p>
-      <w:pPr>
-        <w:jc w:val="left"/>
-        <w:rPr>
-          <w:rFonts w:ascii="Palatino Linotype" w:hAnsi="Palatino Linotype"/>
-        </w:rPr>
-      </w:pPr>
-      <w:r>
-        <w:rPr>
-          <w:rFonts w:ascii="Palatino Linotype" w:hAnsi="Palatino Linotype"/>
-        </w:rPr>
-        <w:t xml:space="preserve">Defendant claimed the ability to pay in  days. </w:t>
-      </w:r>
-      <w:r>
-        <w:rPr>
-          <w:rFonts w:ascii="Palatino Linotype" w:hAnsi="Palatino Linotype"/>
-        </w:rPr>
-        <w:t xml:space="preserve"/>
-      </w:r>
-      <w:r>
-        <w:rPr>
-          <w:rFonts w:ascii="Palatino Linotype" w:hAnsi="Palatino Linotype"/>
-        </w:rPr>
-        <w:t xml:space="preserve"/>
+        <w:rPr>
+          <w:rFonts w:ascii="Palatino Linotype" w:hAnsi="Palatino Linotype"/>
+        </w:rPr>
+      </w:pPr>
+    </w:p>
+    <w:p>
+      <w:pPr>
+        <w:rPr>
+          <w:rFonts w:ascii="Palatino Linotype" w:hAnsi="Palatino Linotype"/>
+        </w:rPr>
+      </w:pPr>
+      <w:r>
+        <w:rPr>
+          <w:rFonts w:ascii="Palatino Linotype" w:hAnsi="Palatino Linotype"/>
+        </w:rPr>
+        <w:t xml:space="preserve">Defendant claimed the ability to pay in 30 days. </w:t>
+      </w:r>
+      <w:r>
+        <w:rPr>
+          <w:rFonts w:ascii="Palatino Linotype" w:hAnsi="Palatino Linotype"/>
+        </w:rPr>
+        <w:t xml:space="preserve">All pretrial jail days served by defendant not credited to jail sentence shall be applied to fines at $50/day. </w:t>
+      </w:r>
+      <w:r>
+        <w:rPr>
+          <w:rFonts w:ascii="Palatino Linotype" w:hAnsi="Palatino Linotype"/>
+        </w:rPr>
+        <w:t xml:space="preserve">Community service in lieu of fines and costs is approved. </w:t>
       </w:r>
     </w:p>
     <w:p>
@@ -1133,7 +2157,6 @@
           <w:tab w:val="left" w:pos="4320"/>
           <w:tab w:val="left" w:pos="4680"/>
         </w:tabs>
-        <w:jc w:val="left"/>
         <w:rPr>
           <w:rFonts w:ascii="Palatino Linotype" w:hAnsi="Palatino Linotype"/>
         </w:rPr>
@@ -1153,17 +2176,10 @@
           <w:tab w:val="left" w:pos="4320"/>
           <w:tab w:val="left" w:pos="4680"/>
         </w:tabs>
-        <w:jc w:val="left"/>
-        <w:rPr>
-          <w:rFonts w:ascii="Palatino Linotype" w:hAnsi="Palatino Linotype"/>
-        </w:rPr>
-      </w:pPr>
-      <w:r>
-        <w:rPr>
-          <w:rFonts w:ascii="Palatino Linotype" w:hAnsi="Palatino Linotype"/>
-        </w:rPr>
-        <w:t xml:space="preserve"/>
-      </w:r>
+        <w:rPr>
+          <w:rFonts w:ascii="Palatino Linotype" w:hAnsi="Palatino Linotype"/>
+        </w:rPr>
+      </w:pPr>
       <w:r>
         <w:rPr>
           <w:rFonts w:ascii="Palatino Linotype" w:hAnsi="Palatino Linotype"/>
@@ -1185,7 +2201,6 @@
           <w:tab w:val="left" w:pos="4320"/>
           <w:tab w:val="left" w:pos="4680"/>
         </w:tabs>
-        <w:jc w:val="left"/>
         <w:rPr>
           <w:rFonts w:ascii="Palatino Linotype" w:hAnsi="Palatino Linotype"/>
         </w:rPr>
@@ -1206,7 +2221,6 @@
           <w:tab w:val="left" w:pos="4680"/>
         </w:tabs>
         <w:ind w:left="4680" w:hanging="4680"/>
-        <w:jc w:val="left"/>
         <w:rPr>
           <w:rFonts w:ascii="Palatino Linotype" w:hAnsi="Palatino Linotype"/>
         </w:rPr>
@@ -1227,7 +2241,6 @@
           <w:tab w:val="left" w:pos="4680"/>
         </w:tabs>
         <w:ind w:left="4680" w:hanging="4680"/>
-        <w:jc w:val="left"/>
         <w:rPr>
           <w:rFonts w:ascii="Palatino Linotype" w:hAnsi="Palatino Linotype"/>
         </w:rPr>
@@ -1248,7 +2261,6 @@
           <w:tab w:val="left" w:pos="4680"/>
         </w:tabs>
         <w:ind w:left="4680" w:hanging="4680"/>
-        <w:jc w:val="left"/>
         <w:rPr>
           <w:rFonts w:ascii="Palatino Linotype" w:hAnsi="Palatino Linotype"/>
         </w:rPr>
@@ -1305,7 +2317,6 @@
           <w:tab w:val="left" w:pos="4680"/>
         </w:tabs>
         <w:ind w:firstLine="4680"/>
-        <w:jc w:val="left"/>
         <w:rPr>
           <w:rFonts w:ascii="Palatino Linotype" w:hAnsi="Palatino Linotype"/>
         </w:rPr>
@@ -1338,7 +2349,6 @@
           <w:tab w:val="left" w:pos="4680"/>
         </w:tabs>
         <w:ind w:firstLine="4680"/>
-        <w:jc w:val="left"/>
         <w:rPr>
           <w:rFonts w:ascii="Palatino Linotype" w:hAnsi="Palatino Linotype"/>
         </w:rPr>
@@ -1366,7 +2376,6 @@
           <w:tab w:val="left" w:pos="4680"/>
         </w:tabs>
         <w:ind w:firstLine="4680"/>
-        <w:jc w:val="left"/>
         <w:rPr>
           <w:rFonts w:ascii="Palatino Linotype" w:hAnsi="Palatino Linotype"/>
         </w:rPr>
@@ -1386,7 +2395,6 @@
           <w:tab w:val="left" w:pos="4320"/>
           <w:tab w:val="left" w:pos="4680"/>
         </w:tabs>
-        <w:jc w:val="left"/>
         <w:rPr>
           <w:rFonts w:ascii="Palatino Linotype" w:hAnsi="Palatino Linotype"/>
         </w:rPr>
@@ -1406,7 +2414,6 @@
           <w:tab w:val="left" w:pos="4320"/>
           <w:tab w:val="left" w:pos="4680"/>
         </w:tabs>
-        <w:jc w:val="left"/>
         <w:rPr>
           <w:rFonts w:ascii="Palatino Linotype" w:hAnsi="Palatino Linotype"/>
         </w:rPr>
@@ -1426,7 +2433,6 @@
           <w:tab w:val="left" w:pos="4320"/>
           <w:tab w:val="left" w:pos="4680"/>
         </w:tabs>
-        <w:jc w:val="left"/>
         <w:rPr>
           <w:rFonts w:ascii="Palatino Linotype" w:hAnsi="Palatino Linotype"/>
         </w:rPr>
@@ -1446,7 +2452,6 @@
           <w:tab w:val="left" w:pos="4320"/>
           <w:tab w:val="left" w:pos="4680"/>
         </w:tabs>
-        <w:jc w:val="left"/>
         <w:rPr>
           <w:rFonts w:ascii="Palatino Linotype" w:hAnsi="Palatino Linotype"/>
         </w:rPr>
@@ -1461,7 +2466,7 @@
         <w:rPr>
           <w:rFonts w:ascii="Palatino Linotype" w:hAnsi="Palatino Linotype"/>
         </w:rPr>
-        <w:t xml:space="preserve">Prosecutor’s Office</w:t>
+        <w:t>Prosecutor’s Office</w:t>
       </w:r>
     </w:p>
     <w:p>
@@ -1478,7 +2483,6 @@
           <w:tab w:val="left" w:pos="4320"/>
           <w:tab w:val="left" w:pos="4680"/>
         </w:tabs>
-        <w:jc w:val="left"/>
         <w:rPr>
           <w:rFonts w:ascii="Palatino Linotype" w:hAnsi="Palatino Linotype"/>
         </w:rPr>
@@ -1500,7 +2504,7 @@
         <w:rPr>
           <w:rFonts w:ascii="Palatino Linotype" w:hAnsi="Palatino Linotype"/>
         </w:rPr>
-        <w:t xml:space="preserve">Tigran R. Safaryan</w:t>
+        <w:t>Tigran R. Safaryan</w:t>
       </w:r>
       <w:r>
         <w:rPr>
@@ -1529,7 +2533,6 @@
           <w:tab w:val="left" w:pos="4320"/>
           <w:tab w:val="left" w:pos="4680"/>
         </w:tabs>
-        <w:jc w:val="left"/>
         <w:rPr>
           <w:rFonts w:ascii="Palatino Linotype" w:hAnsi="Palatino Linotype"/>
         </w:rPr>
@@ -1549,7 +2552,6 @@
           <w:tab w:val="left" w:pos="4320"/>
           <w:tab w:val="left" w:pos="4680"/>
         </w:tabs>
-        <w:jc w:val="left"/>
         <w:rPr>
           <w:rFonts w:ascii="Palatino Linotype" w:hAnsi="Palatino Linotype"/>
         </w:rPr>
@@ -1569,7 +2571,6 @@
           <w:tab w:val="left" w:pos="4320"/>
           <w:tab w:val="left" w:pos="4680"/>
         </w:tabs>
-        <w:jc w:val="left"/>
         <w:rPr>
           <w:rFonts w:ascii="Palatino Linotype" w:hAnsi="Palatino Linotype"/>
         </w:rPr>
@@ -1589,7 +2590,6 @@
           <w:tab w:val="left" w:pos="4320"/>
           <w:tab w:val="left" w:pos="4680"/>
         </w:tabs>
-        <w:jc w:val="left"/>
         <w:rPr>
           <w:rFonts w:ascii="Palatino Linotype" w:hAnsi="Palatino Linotype"/>
         </w:rPr>
@@ -1649,7 +2649,7 @@
       <w:jc w:val="right"/>
     </w:pPr>
     <w:r>
-      <w:t xml:space="preserve">Final Judgment Entry</w:t>
+      <w:t>Final Judgment Entry</w:t>
     </w:r>
     <w:r>
       <w:t xml:space="preserve"> 21TRC04330</w:t>

</xml_diff>